<commit_message>
Added rewrited sprawozdanie and reversed quick sort algorithm in main.cpp
</commit_message>
<xml_diff>
--- a/sprawozdanie.docx
+++ b/sprawozdanie.docx
@@ -3,8 +3,2686 @@
 <w:document xmlns:wpc="http://schemas.microsoft.com/office/word/2010/wordprocessingCanvas" xmlns:cx="http://schemas.microsoft.com/office/drawing/2014/chartex" xmlns:cx1="http://schemas.microsoft.com/office/drawing/2015/9/8/chartex" xmlns:cx2="http://schemas.microsoft.com/office/drawing/2015/10/21/chartex" xmlns:cx3="http://schemas.microsoft.com/office/drawing/2016/5/9/chartex" xmlns:cx4="http://schemas.microsoft.com/office/drawing/2016/5/10/chartex" xmlns:cx5="http://schemas.microsoft.com/office/drawing/2016/5/11/chartex" xmlns:cx6="http://schemas.microsoft.com/office/drawing/2016/5/12/chartex" xmlns:cx7="http://schemas.microsoft.com/office/drawing/2016/5/13/chartex" xmlns:cx8="http://schemas.microsoft.com/office/drawing/2016/5/14/chartex" xmlns:mc="http://schemas.openxmlformats.org/markup-compatibility/2006" xmlns:aink="http://schemas.microsoft.com/office/drawing/2016/ink" xmlns:am3d="http://schemas.microsoft.com/office/drawing/2017/model3d" xmlns:o="urn:schemas-microsoft-com:office:office" xmlns:oel="http://schemas.microsoft.com/office/2019/extlst" xmlns:r="http://schemas.openxmlformats.org/officeDocument/2006/relationships" xmlns:m="http://schemas.openxmlformats.org/officeDocument/2006/math" xmlns:v="urn:schemas-microsoft-com:vml" xmlns:wp14="http://schemas.microsoft.com/office/word/2010/wordprocessingDrawing" xmlns:wp="http://schemas.openxmlformats.org/drawingml/2006/wordprocessingDrawing" xmlns:w10="urn:schemas-microsoft-com:office:word" xmlns:w="http://schemas.openxmlformats.org/wordprocessingml/2006/main" xmlns:w14="http://schemas.microsoft.com/office/word/2010/wordml" xmlns:w15="http://schemas.microsoft.com/office/word/2012/wordml" xmlns:w16cex="http://schemas.microsoft.com/office/word/2018/wordml/cex" xmlns:w16cid="http://schemas.microsoft.com/office/word/2016/wordml/cid" xmlns:w16="http://schemas.microsoft.com/office/word/2018/wordml" xmlns:w16du="http://schemas.microsoft.com/office/word/2023/wordml/word16du" xmlns:w16sdtdh="http://schemas.microsoft.com/office/word/2020/wordml/sdtdatahash" xmlns:w16se="http://schemas.microsoft.com/office/word/2015/wordml/symex" xmlns:wpg="http://schemas.microsoft.com/office/word/2010/wordprocessingGroup" xmlns:wpi="http://schemas.microsoft.com/office/word/2010/wordprocessingInk" xmlns:wne="http://schemas.microsoft.com/office/word/2006/wordml" xmlns:wps="http://schemas.microsoft.com/office/word/2010/wordprocessingShape" mc:Ignorable="w14 w15 w16se w16cid w16 w16cex w16sdtdh w16du wp14">
   <w:body>
     <w:p>
-      <w:r>
-        <w:t>1. Insertion Sort:</w:t>
+      <w:pPr>
+        <w:jc w:val="right"/>
+      </w:pPr>
+      <w:r>
+        <w:t>Laboratoria: piątek 9:45</w:t>
+      </w:r>
+    </w:p>
+    <w:p>
+      <w:pPr>
+        <w:jc w:val="right"/>
+      </w:pPr>
+      <w:r>
+        <w:t>Grupa: L9</w:t>
+      </w:r>
+    </w:p>
+    <w:p>
+      <w:pPr>
+        <w:jc w:val="right"/>
+      </w:pPr>
+      <w:r>
+        <w:t xml:space="preserve">Informatyka </w:t>
+      </w:r>
+      <w:proofErr w:type="spellStart"/>
+      <w:r>
+        <w:t>WIiT</w:t>
+      </w:r>
+      <w:proofErr w:type="spellEnd"/>
+    </w:p>
+    <w:p>
+      <w:pPr>
+        <w:jc w:val="center"/>
+      </w:pPr>
+    </w:p>
+    <w:p>
+      <w:pPr>
+        <w:jc w:val="center"/>
+      </w:pPr>
+    </w:p>
+    <w:p>
+      <w:pPr>
+        <w:jc w:val="center"/>
+      </w:pPr>
+      <w:r>
+        <w:t>Algorytmy i Struktury Danych</w:t>
+      </w:r>
+    </w:p>
+    <w:p>
+      <w:pPr>
+        <w:jc w:val="center"/>
+      </w:pPr>
+      <w:r>
+        <w:t>Prowadzący: Dominik Witczak</w:t>
+      </w:r>
+    </w:p>
+    <w:p/>
+    <w:p/>
+    <w:p>
+      <w:pPr>
+        <w:jc w:val="center"/>
+      </w:pPr>
+      <w:r>
+        <w:t>Sprawozdanie do</w:t>
+      </w:r>
+    </w:p>
+    <w:p>
+      <w:pPr>
+        <w:jc w:val="center"/>
+      </w:pPr>
+      <w:r>
+        <w:t>Ćwiczenia 1 – Algorytmy sortowania (2</w:t>
+      </w:r>
+      <w:r>
+        <w:t>4</w:t>
+      </w:r>
+      <w:r>
+        <w:t>.03.2024)</w:t>
+      </w:r>
+    </w:p>
+    <w:p/>
+    <w:p/>
+    <w:p>
+      <w:pPr>
+        <w:jc w:val="right"/>
+      </w:pPr>
+      <w:r>
+        <w:t>Autorzy</w:t>
+      </w:r>
+      <w:r>
+        <w:t xml:space="preserve">: </w:t>
+      </w:r>
+    </w:p>
+    <w:p>
+      <w:pPr>
+        <w:jc w:val="right"/>
+      </w:pPr>
+      <w:r>
+        <w:t>Maksymilian Norkiewicz 160267</w:t>
+      </w:r>
+      <w:r>
+        <w:tab/>
+      </w:r>
+    </w:p>
+    <w:p>
+      <w:pPr>
+        <w:jc w:val="right"/>
+      </w:pPr>
+      <w:r>
+        <w:t xml:space="preserve">Jędrzej </w:t>
+      </w:r>
+      <w:proofErr w:type="spellStart"/>
+      <w:r>
+        <w:t>Ogrodowski</w:t>
+      </w:r>
+      <w:proofErr w:type="spellEnd"/>
+      <w:r>
+        <w:t xml:space="preserve"> 160229</w:t>
+      </w:r>
+      <w:r>
+        <w:tab/>
+      </w:r>
+      <w:r>
+        <w:tab/>
+      </w:r>
+    </w:p>
+    <w:p/>
+    <w:p/>
+    <w:p>
+      <w:pPr>
+        <w:pStyle w:val="Akapitzlist"/>
+        <w:numPr>
+          <w:ilvl w:val="0"/>
+          <w:numId w:val="2"/>
+        </w:numPr>
+      </w:pPr>
+      <w:r>
+        <w:t>Wstęp</w:t>
+      </w:r>
+    </w:p>
+    <w:p>
+      <w:r>
+        <w:tab/>
+      </w:r>
+      <w:r>
+        <w:t xml:space="preserve">Celem projektu jest implementacja oraz badanie efektywności wybranych algo- rytmów sortowania. </w:t>
+      </w:r>
+      <w:proofErr w:type="spellStart"/>
+      <w:r>
+        <w:rPr>
+          <w:lang w:val="en-US"/>
+        </w:rPr>
+        <w:t>Wykorzystane</w:t>
+      </w:r>
+      <w:proofErr w:type="spellEnd"/>
+      <w:r>
+        <w:rPr>
+          <w:lang w:val="en-US"/>
+        </w:rPr>
+        <w:t xml:space="preserve"> </w:t>
+      </w:r>
+      <w:proofErr w:type="spellStart"/>
+      <w:r>
+        <w:rPr>
+          <w:lang w:val="en-US"/>
+        </w:rPr>
+        <w:t>zostały</w:t>
+      </w:r>
+      <w:proofErr w:type="spellEnd"/>
+      <w:r>
+        <w:rPr>
+          <w:lang w:val="en-US"/>
+        </w:rPr>
+        <w:t xml:space="preserve"> </w:t>
+      </w:r>
+      <w:proofErr w:type="spellStart"/>
+      <w:r>
+        <w:rPr>
+          <w:lang w:val="en-US"/>
+        </w:rPr>
+        <w:t>algorytmy</w:t>
+      </w:r>
+      <w:proofErr w:type="spellEnd"/>
+      <w:r>
+        <w:rPr>
+          <w:lang w:val="en-US"/>
+        </w:rPr>
+        <w:t xml:space="preserve"> Insertion Sort, Shell Sort z </w:t>
+      </w:r>
+      <w:proofErr w:type="spellStart"/>
+      <w:r>
+        <w:rPr>
+          <w:lang w:val="en-US"/>
+        </w:rPr>
+        <w:t>przyrostami</w:t>
+      </w:r>
+      <w:proofErr w:type="spellEnd"/>
+      <w:r>
+        <w:rPr>
+          <w:lang w:val="en-US"/>
+        </w:rPr>
+        <w:t xml:space="preserve"> </w:t>
+      </w:r>
+      <w:proofErr w:type="spellStart"/>
+      <w:r>
+        <w:rPr>
+          <w:lang w:val="en-US"/>
+        </w:rPr>
+        <w:t>Sedgewicka</w:t>
+      </w:r>
+      <w:proofErr w:type="spellEnd"/>
+      <w:r>
+        <w:rPr>
+          <w:lang w:val="en-US"/>
+        </w:rPr>
+        <w:t xml:space="preserve">, Selection Sort, Merge Sort </w:t>
+      </w:r>
+      <w:proofErr w:type="spellStart"/>
+      <w:r>
+        <w:rPr>
+          <w:lang w:val="en-US"/>
+        </w:rPr>
+        <w:t>oraz</w:t>
+      </w:r>
+      <w:proofErr w:type="spellEnd"/>
+      <w:r>
+        <w:rPr>
+          <w:lang w:val="en-US"/>
+        </w:rPr>
+        <w:t xml:space="preserve"> Quick Sort. </w:t>
+      </w:r>
+      <w:r>
+        <w:t>Al</w:t>
+      </w:r>
+      <w:r>
+        <w:t>gorytmy zostały napisany w C++ a t</w:t>
+      </w:r>
+      <w:r>
+        <w:t>esty</w:t>
+      </w:r>
+      <w:r>
+        <w:t xml:space="preserve"> zostały wykonane</w:t>
+      </w:r>
+      <w:r>
+        <w:t xml:space="preserve"> na komputerze Apple </w:t>
+      </w:r>
+      <w:proofErr w:type="spellStart"/>
+      <w:r>
+        <w:t>Macbook</w:t>
+      </w:r>
+      <w:proofErr w:type="spellEnd"/>
+      <w:r>
+        <w:t xml:space="preserve"> </w:t>
+      </w:r>
+      <w:proofErr w:type="spellStart"/>
+      <w:r>
+        <w:t>Air</w:t>
+      </w:r>
+      <w:proofErr w:type="spellEnd"/>
+      <w:r>
+        <w:t xml:space="preserve"> z procesorem M2.</w:t>
+      </w:r>
+    </w:p>
+    <w:p/>
+    <w:p/>
+    <w:p/>
+    <w:p/>
+    <w:p/>
+    <w:p>
+      <w:pPr>
+        <w:pStyle w:val="Akapitzlist"/>
+        <w:numPr>
+          <w:ilvl w:val="0"/>
+          <w:numId w:val="2"/>
+        </w:numPr>
+      </w:pPr>
+      <w:r>
+        <w:lastRenderedPageBreak/>
+        <w:t>Zbiorcze zestawienie czasu wykonania poszczególnych algorytmów</w:t>
+      </w:r>
+    </w:p>
+    <w:tbl>
+      <w:tblPr>
+        <w:tblStyle w:val="Tabela-Siatka"/>
+        <w:tblW w:w="0" w:type="auto"/>
+        <w:tblLook w:val="04A0" w:firstRow="1" w:lastRow="0" w:firstColumn="1" w:lastColumn="0" w:noHBand="0" w:noVBand="1"/>
+      </w:tblPr>
+      <w:tblGrid>
+        <w:gridCol w:w="1292"/>
+        <w:gridCol w:w="1292"/>
+        <w:gridCol w:w="1293"/>
+        <w:gridCol w:w="1294"/>
+        <w:gridCol w:w="1294"/>
+        <w:gridCol w:w="1294"/>
+        <w:gridCol w:w="1293"/>
+      </w:tblGrid>
+      <w:tr>
+        <w:tc>
+          <w:tcPr>
+            <w:tcW w:w="1294" w:type="dxa"/>
+            <w:tcBorders>
+              <w:top w:val="single" w:sz="8" w:space="0" w:color="auto"/>
+              <w:left w:val="single" w:sz="8" w:space="0" w:color="auto"/>
+              <w:bottom w:val="single" w:sz="8" w:space="0" w:color="auto"/>
+              <w:right w:val="single" w:sz="8" w:space="0" w:color="auto"/>
+            </w:tcBorders>
+          </w:tcPr>
+          <w:p>
+            <w:pPr>
+              <w:spacing w:line="276" w:lineRule="auto"/>
+              <w:jc w:val="center"/>
+            </w:pPr>
+            <w:r>
+              <w:t>n</w:t>
+            </w:r>
+          </w:p>
+        </w:tc>
+        <w:tc>
+          <w:tcPr>
+            <w:tcW w:w="1294" w:type="dxa"/>
+            <w:tcBorders>
+              <w:top w:val="single" w:sz="8" w:space="0" w:color="auto"/>
+              <w:left w:val="single" w:sz="8" w:space="0" w:color="auto"/>
+              <w:bottom w:val="single" w:sz="8" w:space="0" w:color="auto"/>
+              <w:right w:val="single" w:sz="8" w:space="0" w:color="auto"/>
+            </w:tcBorders>
+          </w:tcPr>
+          <w:p>
+            <w:pPr>
+              <w:spacing w:line="276" w:lineRule="auto"/>
+              <w:jc w:val="center"/>
+            </w:pPr>
+            <w:r>
+              <w:t>HS</w:t>
+            </w:r>
+          </w:p>
+          <w:p>
+            <w:pPr>
+              <w:spacing w:line="276" w:lineRule="auto"/>
+              <w:jc w:val="center"/>
+            </w:pPr>
+            <w:r>
+              <w:t>t[s]</w:t>
+            </w:r>
+          </w:p>
+        </w:tc>
+        <w:tc>
+          <w:tcPr>
+            <w:tcW w:w="1294" w:type="dxa"/>
+            <w:tcBorders>
+              <w:top w:val="single" w:sz="8" w:space="0" w:color="auto"/>
+              <w:left w:val="single" w:sz="8" w:space="0" w:color="auto"/>
+              <w:bottom w:val="single" w:sz="8" w:space="0" w:color="auto"/>
+              <w:right w:val="single" w:sz="8" w:space="0" w:color="auto"/>
+            </w:tcBorders>
+          </w:tcPr>
+          <w:p>
+            <w:pPr>
+              <w:spacing w:line="276" w:lineRule="auto"/>
+              <w:jc w:val="center"/>
+            </w:pPr>
+            <w:r>
+              <w:t>IS</w:t>
+            </w:r>
+          </w:p>
+          <w:p>
+            <w:pPr>
+              <w:spacing w:line="276" w:lineRule="auto"/>
+              <w:jc w:val="center"/>
+            </w:pPr>
+            <w:r>
+              <w:t>t[s]</w:t>
+            </w:r>
+          </w:p>
+        </w:tc>
+        <w:tc>
+          <w:tcPr>
+            <w:tcW w:w="1295" w:type="dxa"/>
+            <w:tcBorders>
+              <w:top w:val="single" w:sz="8" w:space="0" w:color="auto"/>
+              <w:left w:val="single" w:sz="8" w:space="0" w:color="auto"/>
+              <w:bottom w:val="single" w:sz="8" w:space="0" w:color="auto"/>
+              <w:right w:val="single" w:sz="8" w:space="0" w:color="auto"/>
+            </w:tcBorders>
+          </w:tcPr>
+          <w:p>
+            <w:pPr>
+              <w:spacing w:line="276" w:lineRule="auto"/>
+              <w:jc w:val="center"/>
+            </w:pPr>
+            <w:r>
+              <w:t>QSLP</w:t>
+            </w:r>
+          </w:p>
+          <w:p>
+            <w:pPr>
+              <w:spacing w:line="276" w:lineRule="auto"/>
+              <w:jc w:val="center"/>
+            </w:pPr>
+            <w:r>
+              <w:t>t[s]</w:t>
+            </w:r>
+          </w:p>
+        </w:tc>
+        <w:tc>
+          <w:tcPr>
+            <w:tcW w:w="1295" w:type="dxa"/>
+            <w:tcBorders>
+              <w:top w:val="single" w:sz="8" w:space="0" w:color="auto"/>
+              <w:left w:val="single" w:sz="8" w:space="0" w:color="auto"/>
+              <w:bottom w:val="single" w:sz="8" w:space="0" w:color="auto"/>
+              <w:right w:val="single" w:sz="8" w:space="0" w:color="auto"/>
+            </w:tcBorders>
+          </w:tcPr>
+          <w:p>
+            <w:pPr>
+              <w:spacing w:line="276" w:lineRule="auto"/>
+              <w:jc w:val="center"/>
+            </w:pPr>
+            <w:r>
+              <w:t>QSRP</w:t>
+            </w:r>
+          </w:p>
+          <w:p>
+            <w:pPr>
+              <w:spacing w:line="276" w:lineRule="auto"/>
+              <w:jc w:val="center"/>
+            </w:pPr>
+            <w:r>
+              <w:t>t[s]</w:t>
+            </w:r>
+          </w:p>
+        </w:tc>
+        <w:tc>
+          <w:tcPr>
+            <w:tcW w:w="1295" w:type="dxa"/>
+            <w:tcBorders>
+              <w:top w:val="single" w:sz="8" w:space="0" w:color="auto"/>
+              <w:left w:val="single" w:sz="8" w:space="0" w:color="auto"/>
+              <w:bottom w:val="single" w:sz="8" w:space="0" w:color="auto"/>
+              <w:right w:val="single" w:sz="8" w:space="0" w:color="auto"/>
+            </w:tcBorders>
+          </w:tcPr>
+          <w:p>
+            <w:pPr>
+              <w:spacing w:line="276" w:lineRule="auto"/>
+              <w:jc w:val="center"/>
+            </w:pPr>
+            <w:r>
+              <w:t>SLS</w:t>
+            </w:r>
+          </w:p>
+          <w:p>
+            <w:pPr>
+              <w:spacing w:line="276" w:lineRule="auto"/>
+              <w:jc w:val="center"/>
+            </w:pPr>
+            <w:r>
+              <w:t>t[s]</w:t>
+            </w:r>
+          </w:p>
+        </w:tc>
+        <w:tc>
+          <w:tcPr>
+            <w:tcW w:w="1295" w:type="dxa"/>
+            <w:tcBorders>
+              <w:top w:val="single" w:sz="8" w:space="0" w:color="auto"/>
+              <w:left w:val="single" w:sz="8" w:space="0" w:color="auto"/>
+              <w:bottom w:val="single" w:sz="8" w:space="0" w:color="auto"/>
+              <w:right w:val="single" w:sz="8" w:space="0" w:color="auto"/>
+            </w:tcBorders>
+          </w:tcPr>
+          <w:p>
+            <w:pPr>
+              <w:spacing w:line="276" w:lineRule="auto"/>
+              <w:jc w:val="center"/>
+            </w:pPr>
+            <w:r>
+              <w:t>SHS</w:t>
+            </w:r>
+          </w:p>
+          <w:p>
+            <w:pPr>
+              <w:spacing w:line="276" w:lineRule="auto"/>
+              <w:jc w:val="center"/>
+            </w:pPr>
+            <w:r>
+              <w:t>t[s]</w:t>
+            </w:r>
+          </w:p>
+        </w:tc>
+      </w:tr>
+      <w:tr>
+        <w:tc>
+          <w:tcPr>
+            <w:tcW w:w="1294" w:type="dxa"/>
+            <w:tcBorders>
+              <w:top w:val="single" w:sz="8" w:space="0" w:color="auto"/>
+            </w:tcBorders>
+          </w:tcPr>
+          <w:p>
+            <w:pPr>
+              <w:spacing w:line="276" w:lineRule="auto"/>
+              <w:jc w:val="center"/>
+            </w:pPr>
+            <w:r>
+              <w:t>4</w:t>
+            </w:r>
+          </w:p>
+        </w:tc>
+        <w:tc>
+          <w:tcPr>
+            <w:tcW w:w="1294" w:type="dxa"/>
+            <w:tcBorders>
+              <w:top w:val="single" w:sz="8" w:space="0" w:color="auto"/>
+            </w:tcBorders>
+          </w:tcPr>
+          <w:p>
+            <w:pPr>
+              <w:spacing w:line="276" w:lineRule="auto"/>
+              <w:jc w:val="center"/>
+            </w:pPr>
+            <w:r>
+              <w:t>0.00</w:t>
+            </w:r>
+          </w:p>
+        </w:tc>
+        <w:tc>
+          <w:tcPr>
+            <w:tcW w:w="1294" w:type="dxa"/>
+            <w:tcBorders>
+              <w:top w:val="single" w:sz="8" w:space="0" w:color="auto"/>
+            </w:tcBorders>
+          </w:tcPr>
+          <w:p>
+            <w:pPr>
+              <w:spacing w:line="276" w:lineRule="auto"/>
+              <w:jc w:val="center"/>
+            </w:pPr>
+            <w:r>
+              <w:t>0.00</w:t>
+            </w:r>
+          </w:p>
+        </w:tc>
+        <w:tc>
+          <w:tcPr>
+            <w:tcW w:w="1295" w:type="dxa"/>
+            <w:tcBorders>
+              <w:top w:val="single" w:sz="8" w:space="0" w:color="auto"/>
+            </w:tcBorders>
+          </w:tcPr>
+          <w:p>
+            <w:pPr>
+              <w:spacing w:line="276" w:lineRule="auto"/>
+              <w:jc w:val="center"/>
+            </w:pPr>
+            <w:r>
+              <w:t>0.00</w:t>
+            </w:r>
+          </w:p>
+        </w:tc>
+        <w:tc>
+          <w:tcPr>
+            <w:tcW w:w="1295" w:type="dxa"/>
+            <w:tcBorders>
+              <w:top w:val="single" w:sz="8" w:space="0" w:color="auto"/>
+            </w:tcBorders>
+          </w:tcPr>
+          <w:p>
+            <w:pPr>
+              <w:spacing w:line="276" w:lineRule="auto"/>
+              <w:jc w:val="center"/>
+            </w:pPr>
+            <w:r>
+              <w:t>0.00</w:t>
+            </w:r>
+          </w:p>
+        </w:tc>
+        <w:tc>
+          <w:tcPr>
+            <w:tcW w:w="1295" w:type="dxa"/>
+            <w:tcBorders>
+              <w:top w:val="single" w:sz="8" w:space="0" w:color="auto"/>
+            </w:tcBorders>
+          </w:tcPr>
+          <w:p>
+            <w:pPr>
+              <w:spacing w:line="276" w:lineRule="auto"/>
+              <w:jc w:val="center"/>
+            </w:pPr>
+            <w:r>
+              <w:t>0.00</w:t>
+            </w:r>
+          </w:p>
+        </w:tc>
+        <w:tc>
+          <w:tcPr>
+            <w:tcW w:w="1295" w:type="dxa"/>
+            <w:tcBorders>
+              <w:top w:val="single" w:sz="8" w:space="0" w:color="auto"/>
+            </w:tcBorders>
+          </w:tcPr>
+          <w:p>
+            <w:pPr>
+              <w:spacing w:line="276" w:lineRule="auto"/>
+              <w:jc w:val="center"/>
+            </w:pPr>
+            <w:r>
+              <w:t>0.00</w:t>
+            </w:r>
+          </w:p>
+        </w:tc>
+      </w:tr>
+      <w:tr>
+        <w:tc>
+          <w:tcPr>
+            <w:tcW w:w="1294" w:type="dxa"/>
+          </w:tcPr>
+          <w:p>
+            <w:pPr>
+              <w:spacing w:line="276" w:lineRule="auto"/>
+              <w:jc w:val="center"/>
+            </w:pPr>
+            <w:r>
+              <w:t>8</w:t>
+            </w:r>
+          </w:p>
+        </w:tc>
+        <w:tc>
+          <w:tcPr>
+            <w:tcW w:w="1294" w:type="dxa"/>
+          </w:tcPr>
+          <w:p>
+            <w:pPr>
+              <w:spacing w:line="276" w:lineRule="auto"/>
+              <w:jc w:val="center"/>
+            </w:pPr>
+            <w:r>
+              <w:t>0.00</w:t>
+            </w:r>
+          </w:p>
+        </w:tc>
+        <w:tc>
+          <w:tcPr>
+            <w:tcW w:w="1294" w:type="dxa"/>
+          </w:tcPr>
+          <w:p>
+            <w:pPr>
+              <w:spacing w:line="276" w:lineRule="auto"/>
+              <w:jc w:val="center"/>
+            </w:pPr>
+            <w:r>
+              <w:t>0.00</w:t>
+            </w:r>
+          </w:p>
+        </w:tc>
+        <w:tc>
+          <w:tcPr>
+            <w:tcW w:w="1295" w:type="dxa"/>
+          </w:tcPr>
+          <w:p>
+            <w:pPr>
+              <w:spacing w:line="276" w:lineRule="auto"/>
+              <w:jc w:val="center"/>
+            </w:pPr>
+            <w:r>
+              <w:t>0.00</w:t>
+            </w:r>
+          </w:p>
+        </w:tc>
+        <w:tc>
+          <w:tcPr>
+            <w:tcW w:w="1295" w:type="dxa"/>
+          </w:tcPr>
+          <w:p>
+            <w:pPr>
+              <w:spacing w:line="276" w:lineRule="auto"/>
+              <w:jc w:val="center"/>
+            </w:pPr>
+            <w:r>
+              <w:t>0.00</w:t>
+            </w:r>
+          </w:p>
+        </w:tc>
+        <w:tc>
+          <w:tcPr>
+            <w:tcW w:w="1295" w:type="dxa"/>
+          </w:tcPr>
+          <w:p>
+            <w:pPr>
+              <w:spacing w:line="276" w:lineRule="auto"/>
+              <w:jc w:val="center"/>
+            </w:pPr>
+            <w:r>
+              <w:t>0.00</w:t>
+            </w:r>
+          </w:p>
+        </w:tc>
+        <w:tc>
+          <w:tcPr>
+            <w:tcW w:w="1295" w:type="dxa"/>
+          </w:tcPr>
+          <w:p>
+            <w:pPr>
+              <w:spacing w:line="276" w:lineRule="auto"/>
+              <w:jc w:val="center"/>
+            </w:pPr>
+            <w:r>
+              <w:t>0.00</w:t>
+            </w:r>
+          </w:p>
+        </w:tc>
+      </w:tr>
+      <w:tr>
+        <w:tc>
+          <w:tcPr>
+            <w:tcW w:w="1294" w:type="dxa"/>
+          </w:tcPr>
+          <w:p>
+            <w:pPr>
+              <w:spacing w:line="276" w:lineRule="auto"/>
+              <w:jc w:val="center"/>
+            </w:pPr>
+            <w:r>
+              <w:t>16</w:t>
+            </w:r>
+          </w:p>
+        </w:tc>
+        <w:tc>
+          <w:tcPr>
+            <w:tcW w:w="1294" w:type="dxa"/>
+          </w:tcPr>
+          <w:p>
+            <w:pPr>
+              <w:spacing w:line="276" w:lineRule="auto"/>
+              <w:jc w:val="center"/>
+            </w:pPr>
+            <w:r>
+              <w:t>0.00</w:t>
+            </w:r>
+          </w:p>
+        </w:tc>
+        <w:tc>
+          <w:tcPr>
+            <w:tcW w:w="1294" w:type="dxa"/>
+          </w:tcPr>
+          <w:p>
+            <w:pPr>
+              <w:spacing w:line="276" w:lineRule="auto"/>
+              <w:jc w:val="center"/>
+            </w:pPr>
+            <w:r>
+              <w:t>0.00</w:t>
+            </w:r>
+          </w:p>
+        </w:tc>
+        <w:tc>
+          <w:tcPr>
+            <w:tcW w:w="1295" w:type="dxa"/>
+          </w:tcPr>
+          <w:p>
+            <w:pPr>
+              <w:spacing w:line="276" w:lineRule="auto"/>
+              <w:jc w:val="center"/>
+            </w:pPr>
+            <w:r>
+              <w:t>0.00</w:t>
+            </w:r>
+          </w:p>
+        </w:tc>
+        <w:tc>
+          <w:tcPr>
+            <w:tcW w:w="1295" w:type="dxa"/>
+          </w:tcPr>
+          <w:p>
+            <w:pPr>
+              <w:spacing w:line="276" w:lineRule="auto"/>
+              <w:jc w:val="center"/>
+            </w:pPr>
+            <w:r>
+              <w:t>0.00</w:t>
+            </w:r>
+          </w:p>
+        </w:tc>
+        <w:tc>
+          <w:tcPr>
+            <w:tcW w:w="1295" w:type="dxa"/>
+          </w:tcPr>
+          <w:p>
+            <w:pPr>
+              <w:spacing w:line="276" w:lineRule="auto"/>
+              <w:jc w:val="center"/>
+            </w:pPr>
+            <w:r>
+              <w:t>0.00</w:t>
+            </w:r>
+          </w:p>
+        </w:tc>
+        <w:tc>
+          <w:tcPr>
+            <w:tcW w:w="1295" w:type="dxa"/>
+          </w:tcPr>
+          <w:p>
+            <w:pPr>
+              <w:spacing w:line="276" w:lineRule="auto"/>
+              <w:jc w:val="center"/>
+            </w:pPr>
+            <w:r>
+              <w:t>0.00</w:t>
+            </w:r>
+          </w:p>
+        </w:tc>
+      </w:tr>
+      <w:tr>
+        <w:tc>
+          <w:tcPr>
+            <w:tcW w:w="1294" w:type="dxa"/>
+          </w:tcPr>
+          <w:p>
+            <w:pPr>
+              <w:spacing w:line="276" w:lineRule="auto"/>
+              <w:jc w:val="center"/>
+            </w:pPr>
+            <w:r>
+              <w:t>32</w:t>
+            </w:r>
+          </w:p>
+        </w:tc>
+        <w:tc>
+          <w:tcPr>
+            <w:tcW w:w="1294" w:type="dxa"/>
+          </w:tcPr>
+          <w:p>
+            <w:pPr>
+              <w:spacing w:line="276" w:lineRule="auto"/>
+              <w:jc w:val="center"/>
+            </w:pPr>
+            <w:r>
+              <w:t>0.00</w:t>
+            </w:r>
+          </w:p>
+        </w:tc>
+        <w:tc>
+          <w:tcPr>
+            <w:tcW w:w="1294" w:type="dxa"/>
+          </w:tcPr>
+          <w:p>
+            <w:pPr>
+              <w:spacing w:line="276" w:lineRule="auto"/>
+              <w:jc w:val="center"/>
+            </w:pPr>
+            <w:r>
+              <w:t>0.00</w:t>
+            </w:r>
+          </w:p>
+        </w:tc>
+        <w:tc>
+          <w:tcPr>
+            <w:tcW w:w="1295" w:type="dxa"/>
+          </w:tcPr>
+          <w:p>
+            <w:pPr>
+              <w:spacing w:line="276" w:lineRule="auto"/>
+              <w:jc w:val="center"/>
+            </w:pPr>
+            <w:r>
+              <w:t>0.00</w:t>
+            </w:r>
+          </w:p>
+        </w:tc>
+        <w:tc>
+          <w:tcPr>
+            <w:tcW w:w="1295" w:type="dxa"/>
+          </w:tcPr>
+          <w:p>
+            <w:pPr>
+              <w:spacing w:line="276" w:lineRule="auto"/>
+              <w:jc w:val="center"/>
+            </w:pPr>
+            <w:r>
+              <w:t>0.00</w:t>
+            </w:r>
+          </w:p>
+        </w:tc>
+        <w:tc>
+          <w:tcPr>
+            <w:tcW w:w="1295" w:type="dxa"/>
+          </w:tcPr>
+          <w:p>
+            <w:pPr>
+              <w:spacing w:line="276" w:lineRule="auto"/>
+              <w:jc w:val="center"/>
+            </w:pPr>
+            <w:r>
+              <w:t>0.00</w:t>
+            </w:r>
+          </w:p>
+        </w:tc>
+        <w:tc>
+          <w:tcPr>
+            <w:tcW w:w="1295" w:type="dxa"/>
+          </w:tcPr>
+          <w:p>
+            <w:pPr>
+              <w:spacing w:line="276" w:lineRule="auto"/>
+              <w:jc w:val="center"/>
+            </w:pPr>
+            <w:r>
+              <w:t>0.00</w:t>
+            </w:r>
+          </w:p>
+        </w:tc>
+      </w:tr>
+      <w:tr>
+        <w:tc>
+          <w:tcPr>
+            <w:tcW w:w="1294" w:type="dxa"/>
+          </w:tcPr>
+          <w:p>
+            <w:pPr>
+              <w:spacing w:line="276" w:lineRule="auto"/>
+              <w:jc w:val="center"/>
+            </w:pPr>
+            <w:r>
+              <w:t>64</w:t>
+            </w:r>
+          </w:p>
+        </w:tc>
+        <w:tc>
+          <w:tcPr>
+            <w:tcW w:w="1294" w:type="dxa"/>
+          </w:tcPr>
+          <w:p>
+            <w:pPr>
+              <w:spacing w:line="276" w:lineRule="auto"/>
+              <w:jc w:val="center"/>
+            </w:pPr>
+            <w:r>
+              <w:t>0.00</w:t>
+            </w:r>
+          </w:p>
+        </w:tc>
+        <w:tc>
+          <w:tcPr>
+            <w:tcW w:w="1294" w:type="dxa"/>
+          </w:tcPr>
+          <w:p>
+            <w:pPr>
+              <w:spacing w:line="276" w:lineRule="auto"/>
+              <w:jc w:val="center"/>
+            </w:pPr>
+            <w:r>
+              <w:t>0.00</w:t>
+            </w:r>
+          </w:p>
+        </w:tc>
+        <w:tc>
+          <w:tcPr>
+            <w:tcW w:w="1295" w:type="dxa"/>
+          </w:tcPr>
+          <w:p>
+            <w:pPr>
+              <w:spacing w:line="276" w:lineRule="auto"/>
+              <w:jc w:val="center"/>
+            </w:pPr>
+            <w:r>
+              <w:t>0.00</w:t>
+            </w:r>
+          </w:p>
+        </w:tc>
+        <w:tc>
+          <w:tcPr>
+            <w:tcW w:w="1295" w:type="dxa"/>
+          </w:tcPr>
+          <w:p>
+            <w:pPr>
+              <w:spacing w:line="276" w:lineRule="auto"/>
+              <w:jc w:val="center"/>
+            </w:pPr>
+            <w:r>
+              <w:t>0.00</w:t>
+            </w:r>
+          </w:p>
+        </w:tc>
+        <w:tc>
+          <w:tcPr>
+            <w:tcW w:w="1295" w:type="dxa"/>
+          </w:tcPr>
+          <w:p>
+            <w:pPr>
+              <w:spacing w:line="276" w:lineRule="auto"/>
+              <w:jc w:val="center"/>
+            </w:pPr>
+            <w:r>
+              <w:t>0.00</w:t>
+            </w:r>
+          </w:p>
+        </w:tc>
+        <w:tc>
+          <w:tcPr>
+            <w:tcW w:w="1295" w:type="dxa"/>
+          </w:tcPr>
+          <w:p>
+            <w:pPr>
+              <w:spacing w:line="276" w:lineRule="auto"/>
+              <w:jc w:val="center"/>
+            </w:pPr>
+            <w:r>
+              <w:t>0.00</w:t>
+            </w:r>
+          </w:p>
+        </w:tc>
+      </w:tr>
+      <w:tr>
+        <w:tc>
+          <w:tcPr>
+            <w:tcW w:w="1294" w:type="dxa"/>
+          </w:tcPr>
+          <w:p>
+            <w:pPr>
+              <w:spacing w:line="276" w:lineRule="auto"/>
+              <w:jc w:val="center"/>
+            </w:pPr>
+            <w:r>
+              <w:t>128</w:t>
+            </w:r>
+          </w:p>
+        </w:tc>
+        <w:tc>
+          <w:tcPr>
+            <w:tcW w:w="1294" w:type="dxa"/>
+          </w:tcPr>
+          <w:p>
+            <w:pPr>
+              <w:spacing w:line="276" w:lineRule="auto"/>
+              <w:jc w:val="center"/>
+            </w:pPr>
+            <w:r>
+              <w:t>0.00</w:t>
+            </w:r>
+          </w:p>
+        </w:tc>
+        <w:tc>
+          <w:tcPr>
+            <w:tcW w:w="1294" w:type="dxa"/>
+          </w:tcPr>
+          <w:p>
+            <w:pPr>
+              <w:spacing w:line="276" w:lineRule="auto"/>
+              <w:jc w:val="center"/>
+            </w:pPr>
+            <w:r>
+              <w:t>0.00</w:t>
+            </w:r>
+          </w:p>
+        </w:tc>
+        <w:tc>
+          <w:tcPr>
+            <w:tcW w:w="1295" w:type="dxa"/>
+          </w:tcPr>
+          <w:p>
+            <w:pPr>
+              <w:spacing w:line="276" w:lineRule="auto"/>
+              <w:jc w:val="center"/>
+            </w:pPr>
+            <w:r>
+              <w:t>0.00</w:t>
+            </w:r>
+          </w:p>
+        </w:tc>
+        <w:tc>
+          <w:tcPr>
+            <w:tcW w:w="1295" w:type="dxa"/>
+          </w:tcPr>
+          <w:p>
+            <w:pPr>
+              <w:spacing w:line="276" w:lineRule="auto"/>
+              <w:jc w:val="center"/>
+            </w:pPr>
+            <w:r>
+              <w:t>0.00</w:t>
+            </w:r>
+          </w:p>
+        </w:tc>
+        <w:tc>
+          <w:tcPr>
+            <w:tcW w:w="1295" w:type="dxa"/>
+          </w:tcPr>
+          <w:p>
+            <w:pPr>
+              <w:spacing w:line="276" w:lineRule="auto"/>
+              <w:jc w:val="center"/>
+            </w:pPr>
+            <w:r>
+              <w:t>0.00</w:t>
+            </w:r>
+          </w:p>
+        </w:tc>
+        <w:tc>
+          <w:tcPr>
+            <w:tcW w:w="1295" w:type="dxa"/>
+          </w:tcPr>
+          <w:p>
+            <w:pPr>
+              <w:spacing w:line="276" w:lineRule="auto"/>
+              <w:jc w:val="center"/>
+            </w:pPr>
+            <w:r>
+              <w:t>0.00</w:t>
+            </w:r>
+          </w:p>
+        </w:tc>
+      </w:tr>
+      <w:tr>
+        <w:tc>
+          <w:tcPr>
+            <w:tcW w:w="1294" w:type="dxa"/>
+          </w:tcPr>
+          <w:p>
+            <w:pPr>
+              <w:spacing w:line="276" w:lineRule="auto"/>
+              <w:jc w:val="center"/>
+            </w:pPr>
+            <w:r>
+              <w:t>256</w:t>
+            </w:r>
+          </w:p>
+        </w:tc>
+        <w:tc>
+          <w:tcPr>
+            <w:tcW w:w="1294" w:type="dxa"/>
+          </w:tcPr>
+          <w:p>
+            <w:pPr>
+              <w:spacing w:line="276" w:lineRule="auto"/>
+              <w:jc w:val="center"/>
+            </w:pPr>
+            <w:r>
+              <w:t>0.00</w:t>
+            </w:r>
+          </w:p>
+        </w:tc>
+        <w:tc>
+          <w:tcPr>
+            <w:tcW w:w="1294" w:type="dxa"/>
+          </w:tcPr>
+          <w:p>
+            <w:pPr>
+              <w:spacing w:line="276" w:lineRule="auto"/>
+              <w:jc w:val="center"/>
+            </w:pPr>
+            <w:r>
+              <w:t>0.00</w:t>
+            </w:r>
+          </w:p>
+        </w:tc>
+        <w:tc>
+          <w:tcPr>
+            <w:tcW w:w="1295" w:type="dxa"/>
+          </w:tcPr>
+          <w:p>
+            <w:pPr>
+              <w:spacing w:line="276" w:lineRule="auto"/>
+              <w:jc w:val="center"/>
+            </w:pPr>
+            <w:r>
+              <w:t>0.00</w:t>
+            </w:r>
+          </w:p>
+        </w:tc>
+        <w:tc>
+          <w:tcPr>
+            <w:tcW w:w="1295" w:type="dxa"/>
+          </w:tcPr>
+          <w:p>
+            <w:pPr>
+              <w:spacing w:line="276" w:lineRule="auto"/>
+              <w:jc w:val="center"/>
+            </w:pPr>
+            <w:r>
+              <w:t>0.00</w:t>
+            </w:r>
+          </w:p>
+        </w:tc>
+        <w:tc>
+          <w:tcPr>
+            <w:tcW w:w="1295" w:type="dxa"/>
+          </w:tcPr>
+          <w:p>
+            <w:pPr>
+              <w:spacing w:line="276" w:lineRule="auto"/>
+              <w:jc w:val="center"/>
+            </w:pPr>
+            <w:r>
+              <w:t>0.00</w:t>
+            </w:r>
+          </w:p>
+        </w:tc>
+        <w:tc>
+          <w:tcPr>
+            <w:tcW w:w="1295" w:type="dxa"/>
+          </w:tcPr>
+          <w:p>
+            <w:pPr>
+              <w:spacing w:line="276" w:lineRule="auto"/>
+              <w:jc w:val="center"/>
+            </w:pPr>
+            <w:r>
+              <w:t>0.00</w:t>
+            </w:r>
+          </w:p>
+        </w:tc>
+      </w:tr>
+      <w:tr>
+        <w:tc>
+          <w:tcPr>
+            <w:tcW w:w="1294" w:type="dxa"/>
+          </w:tcPr>
+          <w:p>
+            <w:pPr>
+              <w:spacing w:line="276" w:lineRule="auto"/>
+              <w:jc w:val="center"/>
+            </w:pPr>
+            <w:r>
+              <w:t>512</w:t>
+            </w:r>
+          </w:p>
+        </w:tc>
+        <w:tc>
+          <w:tcPr>
+            <w:tcW w:w="1294" w:type="dxa"/>
+          </w:tcPr>
+          <w:p>
+            <w:pPr>
+              <w:spacing w:line="276" w:lineRule="auto"/>
+              <w:jc w:val="center"/>
+            </w:pPr>
+            <w:r>
+              <w:t>0.00</w:t>
+            </w:r>
+          </w:p>
+        </w:tc>
+        <w:tc>
+          <w:tcPr>
+            <w:tcW w:w="1294" w:type="dxa"/>
+          </w:tcPr>
+          <w:p>
+            <w:pPr>
+              <w:spacing w:line="276" w:lineRule="auto"/>
+              <w:jc w:val="center"/>
+            </w:pPr>
+            <w:r>
+              <w:t>0.00</w:t>
+            </w:r>
+          </w:p>
+        </w:tc>
+        <w:tc>
+          <w:tcPr>
+            <w:tcW w:w="1295" w:type="dxa"/>
+          </w:tcPr>
+          <w:p>
+            <w:pPr>
+              <w:spacing w:line="276" w:lineRule="auto"/>
+              <w:jc w:val="center"/>
+            </w:pPr>
+            <w:r>
+              <w:t>0.00</w:t>
+            </w:r>
+          </w:p>
+        </w:tc>
+        <w:tc>
+          <w:tcPr>
+            <w:tcW w:w="1295" w:type="dxa"/>
+          </w:tcPr>
+          <w:p>
+            <w:pPr>
+              <w:spacing w:line="276" w:lineRule="auto"/>
+              <w:jc w:val="center"/>
+            </w:pPr>
+            <w:r>
+              <w:t>0.00</w:t>
+            </w:r>
+          </w:p>
+        </w:tc>
+        <w:tc>
+          <w:tcPr>
+            <w:tcW w:w="1295" w:type="dxa"/>
+          </w:tcPr>
+          <w:p>
+            <w:pPr>
+              <w:spacing w:line="276" w:lineRule="auto"/>
+              <w:jc w:val="center"/>
+            </w:pPr>
+            <w:r>
+              <w:t>0.00</w:t>
+            </w:r>
+          </w:p>
+        </w:tc>
+        <w:tc>
+          <w:tcPr>
+            <w:tcW w:w="1295" w:type="dxa"/>
+          </w:tcPr>
+          <w:p>
+            <w:pPr>
+              <w:spacing w:line="276" w:lineRule="auto"/>
+              <w:jc w:val="center"/>
+            </w:pPr>
+            <w:r>
+              <w:t>0.00</w:t>
+            </w:r>
+          </w:p>
+        </w:tc>
+      </w:tr>
+      <w:tr>
+        <w:tc>
+          <w:tcPr>
+            <w:tcW w:w="1294" w:type="dxa"/>
+          </w:tcPr>
+          <w:p>
+            <w:pPr>
+              <w:spacing w:line="276" w:lineRule="auto"/>
+              <w:jc w:val="center"/>
+            </w:pPr>
+            <w:r>
+              <w:t>1024</w:t>
+            </w:r>
+          </w:p>
+        </w:tc>
+        <w:tc>
+          <w:tcPr>
+            <w:tcW w:w="1294" w:type="dxa"/>
+          </w:tcPr>
+          <w:p>
+            <w:pPr>
+              <w:spacing w:line="276" w:lineRule="auto"/>
+              <w:jc w:val="center"/>
+            </w:pPr>
+            <w:r>
+              <w:t>0.00</w:t>
+            </w:r>
+          </w:p>
+        </w:tc>
+        <w:tc>
+          <w:tcPr>
+            <w:tcW w:w="1294" w:type="dxa"/>
+          </w:tcPr>
+          <w:p>
+            <w:pPr>
+              <w:spacing w:line="276" w:lineRule="auto"/>
+              <w:jc w:val="center"/>
+            </w:pPr>
+            <w:r>
+              <w:t>0.00</w:t>
+            </w:r>
+          </w:p>
+        </w:tc>
+        <w:tc>
+          <w:tcPr>
+            <w:tcW w:w="1295" w:type="dxa"/>
+          </w:tcPr>
+          <w:p>
+            <w:pPr>
+              <w:spacing w:line="276" w:lineRule="auto"/>
+              <w:jc w:val="center"/>
+            </w:pPr>
+            <w:r>
+              <w:t>0.00</w:t>
+            </w:r>
+          </w:p>
+        </w:tc>
+        <w:tc>
+          <w:tcPr>
+            <w:tcW w:w="1295" w:type="dxa"/>
+          </w:tcPr>
+          <w:p>
+            <w:pPr>
+              <w:spacing w:line="276" w:lineRule="auto"/>
+              <w:jc w:val="center"/>
+            </w:pPr>
+            <w:r>
+              <w:t>0.00</w:t>
+            </w:r>
+          </w:p>
+        </w:tc>
+        <w:tc>
+          <w:tcPr>
+            <w:tcW w:w="1295" w:type="dxa"/>
+          </w:tcPr>
+          <w:p>
+            <w:pPr>
+              <w:spacing w:line="276" w:lineRule="auto"/>
+              <w:jc w:val="center"/>
+            </w:pPr>
+            <w:r>
+              <w:t>0.00</w:t>
+            </w:r>
+          </w:p>
+        </w:tc>
+        <w:tc>
+          <w:tcPr>
+            <w:tcW w:w="1295" w:type="dxa"/>
+          </w:tcPr>
+          <w:p>
+            <w:pPr>
+              <w:spacing w:line="276" w:lineRule="auto"/>
+              <w:jc w:val="center"/>
+            </w:pPr>
+            <w:r>
+              <w:t>0.00</w:t>
+            </w:r>
+          </w:p>
+        </w:tc>
+      </w:tr>
+      <w:tr>
+        <w:tc>
+          <w:tcPr>
+            <w:tcW w:w="1294" w:type="dxa"/>
+          </w:tcPr>
+          <w:p>
+            <w:pPr>
+              <w:spacing w:line="276" w:lineRule="auto"/>
+              <w:jc w:val="center"/>
+            </w:pPr>
+            <w:r>
+              <w:t>2048</w:t>
+            </w:r>
+          </w:p>
+        </w:tc>
+        <w:tc>
+          <w:tcPr>
+            <w:tcW w:w="1294" w:type="dxa"/>
+          </w:tcPr>
+          <w:p>
+            <w:pPr>
+              <w:spacing w:line="276" w:lineRule="auto"/>
+              <w:jc w:val="center"/>
+            </w:pPr>
+            <w:r>
+              <w:t>0.00</w:t>
+            </w:r>
+          </w:p>
+        </w:tc>
+        <w:tc>
+          <w:tcPr>
+            <w:tcW w:w="1294" w:type="dxa"/>
+          </w:tcPr>
+          <w:p>
+            <w:pPr>
+              <w:spacing w:line="276" w:lineRule="auto"/>
+              <w:jc w:val="center"/>
+            </w:pPr>
+            <w:r>
+              <w:t>0.00</w:t>
+            </w:r>
+          </w:p>
+        </w:tc>
+        <w:tc>
+          <w:tcPr>
+            <w:tcW w:w="1295" w:type="dxa"/>
+          </w:tcPr>
+          <w:p>
+            <w:pPr>
+              <w:spacing w:line="276" w:lineRule="auto"/>
+              <w:jc w:val="center"/>
+            </w:pPr>
+            <w:r>
+              <w:t>0.00</w:t>
+            </w:r>
+          </w:p>
+        </w:tc>
+        <w:tc>
+          <w:tcPr>
+            <w:tcW w:w="1295" w:type="dxa"/>
+          </w:tcPr>
+          <w:p>
+            <w:pPr>
+              <w:spacing w:line="276" w:lineRule="auto"/>
+              <w:jc w:val="center"/>
+            </w:pPr>
+            <w:r>
+              <w:t>0.00</w:t>
+            </w:r>
+          </w:p>
+        </w:tc>
+        <w:tc>
+          <w:tcPr>
+            <w:tcW w:w="1295" w:type="dxa"/>
+          </w:tcPr>
+          <w:p>
+            <w:pPr>
+              <w:spacing w:line="276" w:lineRule="auto"/>
+              <w:jc w:val="center"/>
+            </w:pPr>
+            <w:r>
+              <w:t>0.00</w:t>
+            </w:r>
+          </w:p>
+        </w:tc>
+        <w:tc>
+          <w:tcPr>
+            <w:tcW w:w="1295" w:type="dxa"/>
+          </w:tcPr>
+          <w:p>
+            <w:pPr>
+              <w:spacing w:line="276" w:lineRule="auto"/>
+              <w:jc w:val="center"/>
+            </w:pPr>
+            <w:r>
+              <w:t>0.00</w:t>
+            </w:r>
+          </w:p>
+        </w:tc>
+      </w:tr>
+      <w:tr>
+        <w:tc>
+          <w:tcPr>
+            <w:tcW w:w="1294" w:type="dxa"/>
+          </w:tcPr>
+          <w:p>
+            <w:pPr>
+              <w:spacing w:line="276" w:lineRule="auto"/>
+              <w:jc w:val="center"/>
+            </w:pPr>
+            <w:r>
+              <w:t>4096</w:t>
+            </w:r>
+          </w:p>
+        </w:tc>
+        <w:tc>
+          <w:tcPr>
+            <w:tcW w:w="1294" w:type="dxa"/>
+          </w:tcPr>
+          <w:p>
+            <w:pPr>
+              <w:spacing w:line="276" w:lineRule="auto"/>
+              <w:jc w:val="center"/>
+            </w:pPr>
+            <w:r>
+              <w:t>0.00</w:t>
+            </w:r>
+          </w:p>
+        </w:tc>
+        <w:tc>
+          <w:tcPr>
+            <w:tcW w:w="1294" w:type="dxa"/>
+          </w:tcPr>
+          <w:p>
+            <w:pPr>
+              <w:spacing w:line="276" w:lineRule="auto"/>
+              <w:jc w:val="center"/>
+            </w:pPr>
+            <w:r>
+              <w:t>0.01</w:t>
+            </w:r>
+          </w:p>
+        </w:tc>
+        <w:tc>
+          <w:tcPr>
+            <w:tcW w:w="1295" w:type="dxa"/>
+          </w:tcPr>
+          <w:p>
+            <w:pPr>
+              <w:spacing w:line="276" w:lineRule="auto"/>
+              <w:jc w:val="center"/>
+            </w:pPr>
+            <w:r>
+              <w:t>0.00</w:t>
+            </w:r>
+          </w:p>
+        </w:tc>
+        <w:tc>
+          <w:tcPr>
+            <w:tcW w:w="1295" w:type="dxa"/>
+          </w:tcPr>
+          <w:p>
+            <w:pPr>
+              <w:spacing w:line="276" w:lineRule="auto"/>
+              <w:jc w:val="center"/>
+            </w:pPr>
+            <w:r>
+              <w:t>0.00</w:t>
+            </w:r>
+          </w:p>
+        </w:tc>
+        <w:tc>
+          <w:tcPr>
+            <w:tcW w:w="1295" w:type="dxa"/>
+          </w:tcPr>
+          <w:p>
+            <w:pPr>
+              <w:spacing w:line="276" w:lineRule="auto"/>
+              <w:jc w:val="center"/>
+            </w:pPr>
+            <w:r>
+              <w:t>0.01</w:t>
+            </w:r>
+          </w:p>
+        </w:tc>
+        <w:tc>
+          <w:tcPr>
+            <w:tcW w:w="1295" w:type="dxa"/>
+          </w:tcPr>
+          <w:p>
+            <w:pPr>
+              <w:spacing w:line="276" w:lineRule="auto"/>
+              <w:jc w:val="center"/>
+            </w:pPr>
+            <w:r>
+              <w:t>0.00</w:t>
+            </w:r>
+          </w:p>
+        </w:tc>
+      </w:tr>
+      <w:tr>
+        <w:tc>
+          <w:tcPr>
+            <w:tcW w:w="1294" w:type="dxa"/>
+          </w:tcPr>
+          <w:p>
+            <w:pPr>
+              <w:spacing w:line="276" w:lineRule="auto"/>
+              <w:jc w:val="center"/>
+            </w:pPr>
+            <w:r>
+              <w:t>8192</w:t>
+            </w:r>
+          </w:p>
+        </w:tc>
+        <w:tc>
+          <w:tcPr>
+            <w:tcW w:w="1294" w:type="dxa"/>
+          </w:tcPr>
+          <w:p>
+            <w:pPr>
+              <w:spacing w:line="276" w:lineRule="auto"/>
+              <w:jc w:val="center"/>
+            </w:pPr>
+            <w:r>
+              <w:t>0.00</w:t>
+            </w:r>
+          </w:p>
+        </w:tc>
+        <w:tc>
+          <w:tcPr>
+            <w:tcW w:w="1294" w:type="dxa"/>
+          </w:tcPr>
+          <w:p>
+            <w:pPr>
+              <w:spacing w:line="276" w:lineRule="auto"/>
+              <w:jc w:val="center"/>
+            </w:pPr>
+            <w:r>
+              <w:t>0.02</w:t>
+            </w:r>
+          </w:p>
+        </w:tc>
+        <w:tc>
+          <w:tcPr>
+            <w:tcW w:w="1295" w:type="dxa"/>
+          </w:tcPr>
+          <w:p>
+            <w:pPr>
+              <w:spacing w:line="276" w:lineRule="auto"/>
+              <w:jc w:val="center"/>
+            </w:pPr>
+            <w:r>
+              <w:t>0.00</w:t>
+            </w:r>
+          </w:p>
+        </w:tc>
+        <w:tc>
+          <w:tcPr>
+            <w:tcW w:w="1295" w:type="dxa"/>
+          </w:tcPr>
+          <w:p>
+            <w:pPr>
+              <w:spacing w:line="276" w:lineRule="auto"/>
+              <w:jc w:val="center"/>
+            </w:pPr>
+            <w:r>
+              <w:t>0.00</w:t>
+            </w:r>
+          </w:p>
+        </w:tc>
+        <w:tc>
+          <w:tcPr>
+            <w:tcW w:w="1295" w:type="dxa"/>
+          </w:tcPr>
+          <w:p>
+            <w:pPr>
+              <w:spacing w:line="276" w:lineRule="auto"/>
+              <w:jc w:val="center"/>
+            </w:pPr>
+            <w:r>
+              <w:t>0.04</w:t>
+            </w:r>
+          </w:p>
+        </w:tc>
+        <w:tc>
+          <w:tcPr>
+            <w:tcW w:w="1295" w:type="dxa"/>
+          </w:tcPr>
+          <w:p>
+            <w:pPr>
+              <w:spacing w:line="276" w:lineRule="auto"/>
+              <w:jc w:val="center"/>
+            </w:pPr>
+            <w:r>
+              <w:t>0.00</w:t>
+            </w:r>
+          </w:p>
+        </w:tc>
+      </w:tr>
+      <w:tr>
+        <w:tc>
+          <w:tcPr>
+            <w:tcW w:w="1294" w:type="dxa"/>
+          </w:tcPr>
+          <w:p>
+            <w:pPr>
+              <w:spacing w:line="276" w:lineRule="auto"/>
+              <w:jc w:val="center"/>
+            </w:pPr>
+            <w:r>
+              <w:t>16384</w:t>
+            </w:r>
+          </w:p>
+        </w:tc>
+        <w:tc>
+          <w:tcPr>
+            <w:tcW w:w="1294" w:type="dxa"/>
+          </w:tcPr>
+          <w:p>
+            <w:pPr>
+              <w:spacing w:line="276" w:lineRule="auto"/>
+              <w:jc w:val="center"/>
+            </w:pPr>
+            <w:r>
+              <w:t>0.01</w:t>
+            </w:r>
+          </w:p>
+        </w:tc>
+        <w:tc>
+          <w:tcPr>
+            <w:tcW w:w="1294" w:type="dxa"/>
+          </w:tcPr>
+          <w:p>
+            <w:pPr>
+              <w:spacing w:line="276" w:lineRule="auto"/>
+              <w:jc w:val="center"/>
+            </w:pPr>
+            <w:r>
+              <w:t>0.09</w:t>
+            </w:r>
+          </w:p>
+        </w:tc>
+        <w:tc>
+          <w:tcPr>
+            <w:tcW w:w="1295" w:type="dxa"/>
+          </w:tcPr>
+          <w:p>
+            <w:pPr>
+              <w:spacing w:line="276" w:lineRule="auto"/>
+              <w:jc w:val="center"/>
+            </w:pPr>
+            <w:r>
+              <w:t>0.01</w:t>
+            </w:r>
+          </w:p>
+        </w:tc>
+        <w:tc>
+          <w:tcPr>
+            <w:tcW w:w="1295" w:type="dxa"/>
+          </w:tcPr>
+          <w:p>
+            <w:pPr>
+              <w:spacing w:line="276" w:lineRule="auto"/>
+              <w:jc w:val="center"/>
+            </w:pPr>
+            <w:r>
+              <w:t>0.01</w:t>
+            </w:r>
+          </w:p>
+        </w:tc>
+        <w:tc>
+          <w:tcPr>
+            <w:tcW w:w="1295" w:type="dxa"/>
+          </w:tcPr>
+          <w:p>
+            <w:pPr>
+              <w:spacing w:line="276" w:lineRule="auto"/>
+              <w:jc w:val="center"/>
+            </w:pPr>
+            <w:r>
+              <w:t>0.17</w:t>
+            </w:r>
+          </w:p>
+        </w:tc>
+        <w:tc>
+          <w:tcPr>
+            <w:tcW w:w="1295" w:type="dxa"/>
+          </w:tcPr>
+          <w:p>
+            <w:pPr>
+              <w:spacing w:line="276" w:lineRule="auto"/>
+              <w:jc w:val="center"/>
+            </w:pPr>
+            <w:r>
+              <w:t>0.01</w:t>
+            </w:r>
+          </w:p>
+        </w:tc>
+      </w:tr>
+      <w:tr>
+        <w:tc>
+          <w:tcPr>
+            <w:tcW w:w="1294" w:type="dxa"/>
+          </w:tcPr>
+          <w:p>
+            <w:pPr>
+              <w:spacing w:line="276" w:lineRule="auto"/>
+              <w:jc w:val="center"/>
+            </w:pPr>
+            <w:r>
+              <w:t>32768</w:t>
+            </w:r>
+          </w:p>
+        </w:tc>
+        <w:tc>
+          <w:tcPr>
+            <w:tcW w:w="1294" w:type="dxa"/>
+          </w:tcPr>
+          <w:p>
+            <w:pPr>
+              <w:spacing w:line="276" w:lineRule="auto"/>
+              <w:jc w:val="center"/>
+            </w:pPr>
+            <w:r>
+              <w:t>0.03</w:t>
+            </w:r>
+          </w:p>
+        </w:tc>
+        <w:tc>
+          <w:tcPr>
+            <w:tcW w:w="1294" w:type="dxa"/>
+          </w:tcPr>
+          <w:p>
+            <w:pPr>
+              <w:spacing w:line="276" w:lineRule="auto"/>
+              <w:jc w:val="center"/>
+            </w:pPr>
+            <w:r>
+              <w:t>0.36</w:t>
+            </w:r>
+          </w:p>
+        </w:tc>
+        <w:tc>
+          <w:tcPr>
+            <w:tcW w:w="1295" w:type="dxa"/>
+          </w:tcPr>
+          <w:p>
+            <w:pPr>
+              <w:spacing w:line="276" w:lineRule="auto"/>
+              <w:jc w:val="center"/>
+            </w:pPr>
+            <w:r>
+              <w:t>0.03</w:t>
+            </w:r>
+          </w:p>
+        </w:tc>
+        <w:tc>
+          <w:tcPr>
+            <w:tcW w:w="1295" w:type="dxa"/>
+          </w:tcPr>
+          <w:p>
+            <w:pPr>
+              <w:spacing w:line="276" w:lineRule="auto"/>
+              <w:jc w:val="center"/>
+            </w:pPr>
+            <w:r>
+              <w:t>0.03</w:t>
+            </w:r>
+          </w:p>
+        </w:tc>
+        <w:tc>
+          <w:tcPr>
+            <w:tcW w:w="1295" w:type="dxa"/>
+          </w:tcPr>
+          <w:p>
+            <w:pPr>
+              <w:spacing w:line="276" w:lineRule="auto"/>
+              <w:jc w:val="center"/>
+            </w:pPr>
+            <w:r>
+              <w:t>0.74</w:t>
+            </w:r>
+          </w:p>
+        </w:tc>
+        <w:tc>
+          <w:tcPr>
+            <w:tcW w:w="1295" w:type="dxa"/>
+          </w:tcPr>
+          <w:p>
+            <w:pPr>
+              <w:spacing w:line="276" w:lineRule="auto"/>
+              <w:jc w:val="center"/>
+            </w:pPr>
+            <w:r>
+              <w:t>0.03</w:t>
+            </w:r>
+          </w:p>
+        </w:tc>
+      </w:tr>
+      <w:tr>
+        <w:tc>
+          <w:tcPr>
+            <w:tcW w:w="1294" w:type="dxa"/>
+          </w:tcPr>
+          <w:p>
+            <w:pPr>
+              <w:spacing w:line="276" w:lineRule="auto"/>
+              <w:jc w:val="center"/>
+            </w:pPr>
+            <w:r>
+              <w:t>65536</w:t>
+            </w:r>
+          </w:p>
+        </w:tc>
+        <w:tc>
+          <w:tcPr>
+            <w:tcW w:w="1294" w:type="dxa"/>
+          </w:tcPr>
+          <w:p>
+            <w:pPr>
+              <w:spacing w:line="276" w:lineRule="auto"/>
+              <w:jc w:val="center"/>
+            </w:pPr>
+            <w:r>
+              <w:t>0.06</w:t>
+            </w:r>
+          </w:p>
+        </w:tc>
+        <w:tc>
+          <w:tcPr>
+            <w:tcW w:w="1294" w:type="dxa"/>
+          </w:tcPr>
+          <w:p>
+            <w:pPr>
+              <w:spacing w:line="276" w:lineRule="auto"/>
+              <w:jc w:val="center"/>
+            </w:pPr>
+            <w:r>
+              <w:t>1.41</w:t>
+            </w:r>
+          </w:p>
+        </w:tc>
+        <w:tc>
+          <w:tcPr>
+            <w:tcW w:w="1295" w:type="dxa"/>
+          </w:tcPr>
+          <w:p>
+            <w:pPr>
+              <w:spacing w:line="276" w:lineRule="auto"/>
+              <w:jc w:val="center"/>
+            </w:pPr>
+            <w:r>
+              <w:t>0.05</w:t>
+            </w:r>
+          </w:p>
+        </w:tc>
+        <w:tc>
+          <w:tcPr>
+            <w:tcW w:w="1295" w:type="dxa"/>
+          </w:tcPr>
+          <w:p>
+            <w:pPr>
+              <w:spacing w:line="276" w:lineRule="auto"/>
+              <w:jc w:val="center"/>
+            </w:pPr>
+            <w:r>
+              <w:t>0.05</w:t>
+            </w:r>
+          </w:p>
+        </w:tc>
+        <w:tc>
+          <w:tcPr>
+            <w:tcW w:w="1295" w:type="dxa"/>
+          </w:tcPr>
+          <w:p>
+            <w:pPr>
+              <w:spacing w:line="276" w:lineRule="auto"/>
+              <w:jc w:val="center"/>
+            </w:pPr>
+            <w:r>
+              <w:t>2.59</w:t>
+            </w:r>
+          </w:p>
+        </w:tc>
+        <w:tc>
+          <w:tcPr>
+            <w:tcW w:w="1295" w:type="dxa"/>
+          </w:tcPr>
+          <w:p>
+            <w:pPr>
+              <w:spacing w:line="276" w:lineRule="auto"/>
+              <w:jc w:val="center"/>
+            </w:pPr>
+            <w:r>
+              <w:t>0.06</w:t>
+            </w:r>
+          </w:p>
+        </w:tc>
+      </w:tr>
+      <w:tr>
+        <w:tc>
+          <w:tcPr>
+            <w:tcW w:w="1294" w:type="dxa"/>
+          </w:tcPr>
+          <w:p>
+            <w:pPr>
+              <w:spacing w:line="276" w:lineRule="auto"/>
+              <w:jc w:val="center"/>
+            </w:pPr>
+            <w:r>
+              <w:t>131072</w:t>
+            </w:r>
+          </w:p>
+        </w:tc>
+        <w:tc>
+          <w:tcPr>
+            <w:tcW w:w="1294" w:type="dxa"/>
+          </w:tcPr>
+          <w:p>
+            <w:pPr>
+              <w:spacing w:line="276" w:lineRule="auto"/>
+              <w:jc w:val="center"/>
+            </w:pPr>
+            <w:r>
+              <w:t>0.13</w:t>
+            </w:r>
+          </w:p>
+        </w:tc>
+        <w:tc>
+          <w:tcPr>
+            <w:tcW w:w="1294" w:type="dxa"/>
+          </w:tcPr>
+          <w:p>
+            <w:pPr>
+              <w:spacing w:line="276" w:lineRule="auto"/>
+              <w:jc w:val="center"/>
+            </w:pPr>
+            <w:r>
+              <w:t>5.59</w:t>
+            </w:r>
+          </w:p>
+        </w:tc>
+        <w:tc>
+          <w:tcPr>
+            <w:tcW w:w="1295" w:type="dxa"/>
+          </w:tcPr>
+          <w:p>
+            <w:pPr>
+              <w:spacing w:line="276" w:lineRule="auto"/>
+              <w:jc w:val="center"/>
+            </w:pPr>
+            <w:r>
+              <w:t>0.11</w:t>
+            </w:r>
+          </w:p>
+        </w:tc>
+        <w:tc>
+          <w:tcPr>
+            <w:tcW w:w="1295" w:type="dxa"/>
+          </w:tcPr>
+          <w:p>
+            <w:pPr>
+              <w:spacing w:line="276" w:lineRule="auto"/>
+              <w:jc w:val="center"/>
+            </w:pPr>
+            <w:r>
+              <w:t>0.11</w:t>
+            </w:r>
+          </w:p>
+        </w:tc>
+        <w:tc>
+          <w:tcPr>
+            <w:tcW w:w="1295" w:type="dxa"/>
+          </w:tcPr>
+          <w:p>
+            <w:pPr>
+              <w:spacing w:line="276" w:lineRule="auto"/>
+              <w:jc w:val="center"/>
+            </w:pPr>
+            <w:r>
+              <w:t>10.42</w:t>
+            </w:r>
+          </w:p>
+        </w:tc>
+        <w:tc>
+          <w:tcPr>
+            <w:tcW w:w="1295" w:type="dxa"/>
+          </w:tcPr>
+          <w:p>
+            <w:pPr>
+              <w:spacing w:line="276" w:lineRule="auto"/>
+              <w:jc w:val="center"/>
+            </w:pPr>
+            <w:r>
+              <w:t>0.12</w:t>
+            </w:r>
+          </w:p>
+        </w:tc>
+      </w:tr>
+      <w:tr>
+        <w:tc>
+          <w:tcPr>
+            <w:tcW w:w="1294" w:type="dxa"/>
+          </w:tcPr>
+          <w:p>
+            <w:pPr>
+              <w:spacing w:line="276" w:lineRule="auto"/>
+              <w:jc w:val="center"/>
+            </w:pPr>
+            <w:r>
+              <w:t>262144</w:t>
+            </w:r>
+          </w:p>
+        </w:tc>
+        <w:tc>
+          <w:tcPr>
+            <w:tcW w:w="1294" w:type="dxa"/>
+          </w:tcPr>
+          <w:p>
+            <w:pPr>
+              <w:spacing w:line="276" w:lineRule="auto"/>
+              <w:jc w:val="center"/>
+            </w:pPr>
+            <w:r>
+              <w:t>0.26</w:t>
+            </w:r>
+          </w:p>
+        </w:tc>
+        <w:tc>
+          <w:tcPr>
+            <w:tcW w:w="1294" w:type="dxa"/>
+          </w:tcPr>
+          <w:p>
+            <w:pPr>
+              <w:spacing w:line="276" w:lineRule="auto"/>
+              <w:jc w:val="center"/>
+            </w:pPr>
+            <w:r>
+              <w:t>22.14</w:t>
+            </w:r>
+          </w:p>
+        </w:tc>
+        <w:tc>
+          <w:tcPr>
+            <w:tcW w:w="1295" w:type="dxa"/>
+          </w:tcPr>
+          <w:p>
+            <w:pPr>
+              <w:spacing w:line="276" w:lineRule="auto"/>
+              <w:jc w:val="center"/>
+            </w:pPr>
+            <w:r>
+              <w:t>0.23</w:t>
+            </w:r>
+          </w:p>
+        </w:tc>
+        <w:tc>
+          <w:tcPr>
+            <w:tcW w:w="1295" w:type="dxa"/>
+          </w:tcPr>
+          <w:p>
+            <w:pPr>
+              <w:spacing w:line="276" w:lineRule="auto"/>
+              <w:jc w:val="center"/>
+            </w:pPr>
+            <w:r>
+              <w:t>0.23</w:t>
+            </w:r>
+          </w:p>
+        </w:tc>
+        <w:tc>
+          <w:tcPr>
+            <w:tcW w:w="1295" w:type="dxa"/>
+          </w:tcPr>
+          <w:p>
+            <w:pPr>
+              <w:spacing w:line="276" w:lineRule="auto"/>
+              <w:jc w:val="center"/>
+            </w:pPr>
+            <w:r>
+              <w:t>41.26</w:t>
+            </w:r>
+          </w:p>
+        </w:tc>
+        <w:tc>
+          <w:tcPr>
+            <w:tcW w:w="1295" w:type="dxa"/>
+          </w:tcPr>
+          <w:p>
+            <w:pPr>
+              <w:spacing w:line="276" w:lineRule="auto"/>
+              <w:jc w:val="center"/>
+            </w:pPr>
+            <w:r>
+              <w:t>0.24</w:t>
+            </w:r>
+          </w:p>
+        </w:tc>
+      </w:tr>
+      <w:tr>
+        <w:tc>
+          <w:tcPr>
+            <w:tcW w:w="1294" w:type="dxa"/>
+          </w:tcPr>
+          <w:p>
+            <w:pPr>
+              <w:spacing w:line="276" w:lineRule="auto"/>
+              <w:jc w:val="center"/>
+            </w:pPr>
+            <w:r>
+              <w:t>524288</w:t>
+            </w:r>
+          </w:p>
+        </w:tc>
+        <w:tc>
+          <w:tcPr>
+            <w:tcW w:w="1294" w:type="dxa"/>
+          </w:tcPr>
+          <w:p>
+            <w:pPr>
+              <w:spacing w:line="276" w:lineRule="auto"/>
+              <w:jc w:val="center"/>
+            </w:pPr>
+            <w:r>
+              <w:t>0.53</w:t>
+            </w:r>
+          </w:p>
+        </w:tc>
+        <w:tc>
+          <w:tcPr>
+            <w:tcW w:w="1294" w:type="dxa"/>
+          </w:tcPr>
+          <w:p>
+            <w:pPr>
+              <w:spacing w:line="276" w:lineRule="auto"/>
+              <w:jc w:val="center"/>
+            </w:pPr>
+            <w:r>
+              <w:t>88.14</w:t>
+            </w:r>
+          </w:p>
+        </w:tc>
+        <w:tc>
+          <w:tcPr>
+            <w:tcW w:w="1295" w:type="dxa"/>
+          </w:tcPr>
+          <w:p>
+            <w:pPr>
+              <w:spacing w:line="276" w:lineRule="auto"/>
+              <w:jc w:val="center"/>
+            </w:pPr>
+            <w:r>
+              <w:t>0.47</w:t>
+            </w:r>
+          </w:p>
+        </w:tc>
+        <w:tc>
+          <w:tcPr>
+            <w:tcW w:w="1295" w:type="dxa"/>
+          </w:tcPr>
+          <w:p>
+            <w:pPr>
+              <w:spacing w:line="276" w:lineRule="auto"/>
+              <w:jc w:val="center"/>
+            </w:pPr>
+            <w:r>
+              <w:t>0.48</w:t>
+            </w:r>
+          </w:p>
+        </w:tc>
+        <w:tc>
+          <w:tcPr>
+            <w:tcW w:w="1295" w:type="dxa"/>
+          </w:tcPr>
+          <w:p>
+            <w:pPr>
+              <w:spacing w:line="276" w:lineRule="auto"/>
+              <w:jc w:val="center"/>
+            </w:pPr>
+            <w:r>
+              <w:t>162.94</w:t>
+            </w:r>
+          </w:p>
+        </w:tc>
+        <w:tc>
+          <w:tcPr>
+            <w:tcW w:w="1295" w:type="dxa"/>
+          </w:tcPr>
+          <w:p>
+            <w:pPr>
+              <w:spacing w:line="276" w:lineRule="auto"/>
+              <w:jc w:val="center"/>
+            </w:pPr>
+            <w:r>
+              <w:t>0.49</w:t>
+            </w:r>
+          </w:p>
+        </w:tc>
+      </w:tr>
+    </w:tbl>
+    <w:p>
+      <w:pPr>
+        <w:rPr>
+          <w:sz w:val="18"/>
+          <w:szCs w:val="18"/>
+          <w:lang w:val="en-US"/>
+        </w:rPr>
+      </w:pPr>
+      <w:r>
+        <w:rPr>
+          <w:sz w:val="18"/>
+          <w:szCs w:val="18"/>
+        </w:rPr>
+        <w:t xml:space="preserve">Tabela 1: Zestawienie pomiarów </w:t>
+      </w:r>
+      <w:r>
+        <w:rPr>
+          <w:sz w:val="18"/>
+          <w:szCs w:val="18"/>
+        </w:rPr>
+        <w:t>czasu wykon</w:t>
+      </w:r>
+      <w:r>
+        <w:rPr>
+          <w:sz w:val="18"/>
+          <w:szCs w:val="18"/>
+        </w:rPr>
+        <w:t>ania dla poszczególnych algorytmów</w:t>
+      </w:r>
+      <w:r>
+        <w:rPr>
+          <w:sz w:val="18"/>
+          <w:szCs w:val="18"/>
+        </w:rPr>
+        <w:t xml:space="preserve">. </w:t>
+      </w:r>
+      <w:proofErr w:type="spellStart"/>
+      <w:r>
+        <w:rPr>
+          <w:sz w:val="18"/>
+          <w:szCs w:val="18"/>
+          <w:lang w:val="en-US"/>
+        </w:rPr>
+        <w:t>Pomiary</w:t>
+      </w:r>
+      <w:proofErr w:type="spellEnd"/>
+      <w:r>
+        <w:rPr>
+          <w:sz w:val="18"/>
+          <w:szCs w:val="18"/>
+          <w:lang w:val="en-US"/>
+        </w:rPr>
+        <w:t xml:space="preserve"> </w:t>
+      </w:r>
+      <w:proofErr w:type="spellStart"/>
+      <w:r>
+        <w:rPr>
+          <w:sz w:val="18"/>
+          <w:szCs w:val="18"/>
+          <w:lang w:val="en-US"/>
+        </w:rPr>
+        <w:t>są</w:t>
+      </w:r>
+      <w:proofErr w:type="spellEnd"/>
+      <w:r>
+        <w:rPr>
+          <w:sz w:val="18"/>
+          <w:szCs w:val="18"/>
+          <w:lang w:val="en-US"/>
+        </w:rPr>
+        <w:t xml:space="preserve"> w </w:t>
+      </w:r>
+      <w:proofErr w:type="spellStart"/>
+      <w:r>
+        <w:rPr>
+          <w:sz w:val="18"/>
+          <w:szCs w:val="18"/>
+          <w:lang w:val="en-US"/>
+        </w:rPr>
+        <w:t>sekundach</w:t>
+      </w:r>
+      <w:proofErr w:type="spellEnd"/>
+      <w:r>
+        <w:rPr>
+          <w:sz w:val="18"/>
+          <w:szCs w:val="18"/>
+          <w:lang w:val="en-US"/>
+        </w:rPr>
+        <w:t xml:space="preserve">. n – </w:t>
+      </w:r>
+      <w:proofErr w:type="spellStart"/>
+      <w:r>
+        <w:rPr>
+          <w:sz w:val="18"/>
+          <w:szCs w:val="18"/>
+          <w:lang w:val="en-US"/>
+        </w:rPr>
+        <w:t>długość</w:t>
+      </w:r>
+      <w:proofErr w:type="spellEnd"/>
+      <w:r>
+        <w:rPr>
+          <w:sz w:val="18"/>
+          <w:szCs w:val="18"/>
+          <w:lang w:val="en-US"/>
+        </w:rPr>
+        <w:t xml:space="preserve"> </w:t>
+      </w:r>
+      <w:proofErr w:type="spellStart"/>
+      <w:r>
+        <w:rPr>
+          <w:sz w:val="18"/>
+          <w:szCs w:val="18"/>
+          <w:lang w:val="en-US"/>
+        </w:rPr>
+        <w:t>tablicy</w:t>
+      </w:r>
+      <w:proofErr w:type="spellEnd"/>
+      <w:r>
+        <w:rPr>
+          <w:sz w:val="18"/>
+          <w:szCs w:val="18"/>
+          <w:lang w:val="en-US"/>
+        </w:rPr>
+        <w:t>, HS – Heap Sort, IS – Insertion Sort, QSLP – Quick Sort Left Pivot, QSRP – Quick Sort Random Pivot, SLS – Selection Sort, SHS – Shell Sort</w:t>
+      </w:r>
+    </w:p>
+    <w:p>
+      <w:pPr>
+        <w:rPr>
+          <w:lang w:val="en-US"/>
+        </w:rPr>
+      </w:pPr>
+    </w:p>
+    <w:p>
+      <w:pPr>
+        <w:rPr>
+          <w:lang w:val="en-US"/>
+        </w:rPr>
+      </w:pPr>
+    </w:p>
+    <w:p>
+      <w:pPr>
+        <w:rPr>
+          <w:lang w:val="en-US"/>
+        </w:rPr>
+      </w:pPr>
+    </w:p>
+    <w:p>
+      <w:pPr>
+        <w:rPr>
+          <w:lang w:val="en-US"/>
+        </w:rPr>
+      </w:pPr>
+    </w:p>
+    <w:p>
+      <w:pPr>
+        <w:rPr>
+          <w:lang w:val="en-US"/>
+        </w:rPr>
+      </w:pPr>
+    </w:p>
+    <w:p>
+      <w:pPr>
+        <w:rPr>
+          <w:lang w:val="en-US"/>
+        </w:rPr>
+      </w:pPr>
+    </w:p>
+    <w:p>
+      <w:pPr>
+        <w:rPr>
+          <w:lang w:val="en-US"/>
+        </w:rPr>
+      </w:pPr>
+    </w:p>
+    <w:p>
+      <w:pPr>
+        <w:rPr>
+          <w:lang w:val="en-US"/>
+        </w:rPr>
+      </w:pPr>
+    </w:p>
+    <w:p>
+      <w:pPr>
+        <w:rPr>
+          <w:lang w:val="en-US"/>
+        </w:rPr>
+      </w:pPr>
+    </w:p>
+    <w:p>
+      <w:pPr>
+        <w:rPr>
+          <w:lang w:val="en-US"/>
+        </w:rPr>
+      </w:pPr>
+    </w:p>
+    <w:p>
+      <w:pPr>
+        <w:rPr>
+          <w:lang w:val="en-US"/>
+        </w:rPr>
+      </w:pPr>
+    </w:p>
+    <w:p>
+      <w:pPr>
+        <w:rPr>
+          <w:lang w:val="en-US"/>
+        </w:rPr>
+      </w:pPr>
+      <w:r>
+        <w:rPr>
+          <w:noProof/>
+          <w:lang w:val="en-US"/>
+        </w:rPr>
+        <w:lastRenderedPageBreak/>
+        <w:drawing>
+          <wp:inline distT="0" distB="0" distL="0" distR="0" wp14:anchorId="5104F82D" wp14:editId="44797886">
+            <wp:extent cx="5441950" cy="4081462"/>
+            <wp:effectExtent l="0" t="0" r="6350" b="0"/>
+            <wp:docPr id="1834011749" name="Obraz 1" descr="Obraz zawierający tekst, zrzut ekranu, linia, diagram&#10;&#10;Opis wygenerowany automatycznie"/>
+            <wp:cNvGraphicFramePr>
+              <a:graphicFrameLocks xmlns:a="http://schemas.openxmlformats.org/drawingml/2006/main" noChangeAspect="1"/>
+            </wp:cNvGraphicFramePr>
+            <a:graphic xmlns:a="http://schemas.openxmlformats.org/drawingml/2006/main">
+              <a:graphicData uri="http://schemas.openxmlformats.org/drawingml/2006/picture">
+                <pic:pic xmlns:pic="http://schemas.openxmlformats.org/drawingml/2006/picture">
+                  <pic:nvPicPr>
+                    <pic:cNvPr id="1834011749" name="Obraz 1" descr="Obraz zawierający tekst, zrzut ekranu, linia, diagram&#10;&#10;Opis wygenerowany automatycznie"/>
+                    <pic:cNvPicPr/>
+                  </pic:nvPicPr>
+                  <pic:blipFill>
+                    <a:blip r:embed="rId5">
+                      <a:extLst>
+                        <a:ext uri="{28A0092B-C50C-407E-A947-70E740481C1C}">
+                          <a14:useLocalDpi xmlns:a14="http://schemas.microsoft.com/office/drawing/2010/main" val="0"/>
+                        </a:ext>
+                      </a:extLst>
+                    </a:blip>
+                    <a:stretch>
+                      <a:fillRect/>
+                    </a:stretch>
+                  </pic:blipFill>
+                  <pic:spPr>
+                    <a:xfrm>
+                      <a:off x="0" y="0"/>
+                      <a:ext cx="5480572" cy="4110428"/>
+                    </a:xfrm>
+                    <a:prstGeom prst="rect">
+                      <a:avLst/>
+                    </a:prstGeom>
+                  </pic:spPr>
+                </pic:pic>
+              </a:graphicData>
+            </a:graphic>
+          </wp:inline>
+        </w:drawing>
+      </w:r>
+    </w:p>
+    <w:p>
+      <w:pPr>
+        <w:rPr>
+          <w:sz w:val="18"/>
+          <w:szCs w:val="18"/>
+        </w:rPr>
+      </w:pPr>
+      <w:r>
+        <w:rPr>
+          <w:sz w:val="18"/>
+          <w:szCs w:val="18"/>
+        </w:rPr>
+        <w:t>Wykres 1: Zbiorczy wykres</w:t>
+      </w:r>
+      <w:r>
+        <w:rPr>
+          <w:sz w:val="18"/>
+          <w:szCs w:val="18"/>
+        </w:rPr>
+        <w:t xml:space="preserve"> czasu wykonania poszczególnych algorytmów.</w:t>
+      </w:r>
+    </w:p>
+    <w:p/>
+    <w:p>
+      <w:r>
+        <w:rPr>
+          <w:noProof/>
+        </w:rPr>
+        <w:drawing>
+          <wp:inline distT="0" distB="0" distL="0" distR="0" wp14:anchorId="2DFF8462" wp14:editId="05119F1A">
+            <wp:extent cx="5442510" cy="4081882"/>
+            <wp:effectExtent l="0" t="0" r="6350" b="0"/>
+            <wp:docPr id="595673558" name="Obraz 2" descr="Obraz zawierający tekst, linia, diagram, zrzut ekranu&#10;&#10;Opis wygenerowany automatycznie"/>
+            <wp:cNvGraphicFramePr>
+              <a:graphicFrameLocks xmlns:a="http://schemas.openxmlformats.org/drawingml/2006/main" noChangeAspect="1"/>
+            </wp:cNvGraphicFramePr>
+            <a:graphic xmlns:a="http://schemas.openxmlformats.org/drawingml/2006/main">
+              <a:graphicData uri="http://schemas.openxmlformats.org/drawingml/2006/picture">
+                <pic:pic xmlns:pic="http://schemas.openxmlformats.org/drawingml/2006/picture">
+                  <pic:nvPicPr>
+                    <pic:cNvPr id="595673558" name="Obraz 2" descr="Obraz zawierający tekst, linia, diagram, zrzut ekranu&#10;&#10;Opis wygenerowany automatycznie"/>
+                    <pic:cNvPicPr/>
+                  </pic:nvPicPr>
+                  <pic:blipFill>
+                    <a:blip r:embed="rId6">
+                      <a:extLst>
+                        <a:ext uri="{28A0092B-C50C-407E-A947-70E740481C1C}">
+                          <a14:useLocalDpi xmlns:a14="http://schemas.microsoft.com/office/drawing/2010/main" val="0"/>
+                        </a:ext>
+                      </a:extLst>
+                    </a:blip>
+                    <a:stretch>
+                      <a:fillRect/>
+                    </a:stretch>
+                  </pic:blipFill>
+                  <pic:spPr>
+                    <a:xfrm>
+                      <a:off x="0" y="0"/>
+                      <a:ext cx="5490514" cy="4117885"/>
+                    </a:xfrm>
+                    <a:prstGeom prst="rect">
+                      <a:avLst/>
+                    </a:prstGeom>
+                  </pic:spPr>
+                </pic:pic>
+              </a:graphicData>
+            </a:graphic>
+          </wp:inline>
+        </w:drawing>
+      </w:r>
+    </w:p>
+    <w:p>
+      <w:r>
+        <w:rPr>
+          <w:sz w:val="18"/>
+          <w:szCs w:val="18"/>
+        </w:rPr>
+        <w:lastRenderedPageBreak/>
+        <w:t>Wykres 2: Zbiorczy wykres czasu wykonania poszczególnych algorytmów na skali logarytmicznej</w:t>
+      </w:r>
+      <w:r>
+        <w:rPr>
+          <w:sz w:val="18"/>
+          <w:szCs w:val="18"/>
+        </w:rPr>
+        <w:t>.</w:t>
+      </w:r>
+    </w:p>
+    <w:p/>
+    <w:p>
+      <w:pPr>
+        <w:pStyle w:val="Akapitzlist"/>
+        <w:numPr>
+          <w:ilvl w:val="0"/>
+          <w:numId w:val="2"/>
+        </w:numPr>
+      </w:pPr>
+      <w:r>
+        <w:t>Złożoność czasowa</w:t>
+      </w:r>
+    </w:p>
+    <w:p>
+      <w:proofErr w:type="spellStart"/>
+      <w:r>
+        <w:t>Insertion</w:t>
+      </w:r>
+      <w:proofErr w:type="spellEnd"/>
+      <w:r>
+        <w:t xml:space="preserve"> Sort</w:t>
       </w:r>
     </w:p>
     <w:tbl>
@@ -223,10 +2901,16 @@
     </w:tbl>
     <w:p/>
     <w:p>
-      <w:r>
-        <w:t>Insertion Sort sortuje elementy poprzez iteracyjne "wstawianie" każdego elementu na odpowiednie miejsce w posortowanej już części tablicy.</w:t>
+      <w:proofErr w:type="spellStart"/>
+      <w:r>
+        <w:t>Insertion</w:t>
+      </w:r>
+      <w:proofErr w:type="spellEnd"/>
+      <w:r>
+        <w:t xml:space="preserve"> Sort sortuje elementy poprzez iteracyjne "wstawianie" każdego elementu na odpowiednie miejsce w posortowanej już części tablicy.</w:t>
       </w:r>
     </w:p>
+    <w:p/>
     <w:p>
       <w:r>
         <w:rPr>
@@ -248,7 +2932,7 @@
                     <pic:cNvPicPr/>
                   </pic:nvPicPr>
                   <pic:blipFill>
-                    <a:blip r:embed="rId4">
+                    <a:blip r:embed="rId7">
                       <a:extLst>
                         <a:ext uri="{28A0092B-C50C-407E-A947-70E740481C1C}">
                           <a14:useLocalDpi xmlns:a14="http://schemas.microsoft.com/office/drawing/2010/main" val="0"/>
@@ -275,18 +2959,51 @@
         </w:drawing>
       </w:r>
     </w:p>
-    <w:p/>
-    <w:p/>
-    <w:p/>
-    <w:p/>
+    <w:p>
+      <w:pPr>
+        <w:rPr>
+          <w:sz w:val="18"/>
+          <w:szCs w:val="18"/>
+        </w:rPr>
+      </w:pPr>
+      <w:r>
+        <w:rPr>
+          <w:sz w:val="18"/>
+          <w:szCs w:val="18"/>
+        </w:rPr>
+        <w:t>Wykres 3</w:t>
+      </w:r>
+      <w:r>
+        <w:rPr>
+          <w:sz w:val="18"/>
+          <w:szCs w:val="18"/>
+        </w:rPr>
+        <w:t xml:space="preserve">: Złożoność czasowa </w:t>
+      </w:r>
+      <w:proofErr w:type="spellStart"/>
+      <w:r>
+        <w:rPr>
+          <w:sz w:val="18"/>
+          <w:szCs w:val="18"/>
+        </w:rPr>
+        <w:t>insertion</w:t>
+      </w:r>
+      <w:proofErr w:type="spellEnd"/>
+      <w:r>
+        <w:rPr>
+          <w:sz w:val="18"/>
+          <w:szCs w:val="18"/>
+        </w:rPr>
+        <w:t xml:space="preserve"> sort</w:t>
+      </w:r>
+    </w:p>
     <w:p/>
     <w:p/>
     <w:p/>
     <w:p/>
     <w:p>
       <w:r>
-        <w:lastRenderedPageBreak/>
-        <w:t>2. Shell Sort:</w:t>
+        <w:t>Shell Sort</w:t>
       </w:r>
     </w:p>
     <w:tbl>
@@ -570,9 +3287,26 @@
     <w:p/>
     <w:p>
       <w:r>
-        <w:t xml:space="preserve">Shell Sort jest ulepszoną wersją Insertion Sort, która dzieli listę na mniejsze podlisty, a następnie sortuje je przy użyciu Insertion Sort. </w:t>
+        <w:t xml:space="preserve">Shell Sort jest ulepszoną wersją </w:t>
+      </w:r>
+      <w:proofErr w:type="spellStart"/>
+      <w:r>
+        <w:t>Insertion</w:t>
+      </w:r>
+      <w:proofErr w:type="spellEnd"/>
+      <w:r>
+        <w:t xml:space="preserve"> Sort, która dzieli listę na mniejsze podlisty, a następnie sortuje je przy użyciu </w:t>
+      </w:r>
+      <w:proofErr w:type="spellStart"/>
+      <w:r>
+        <w:t>Insertion</w:t>
+      </w:r>
+      <w:proofErr w:type="spellEnd"/>
+      <w:r>
+        <w:t xml:space="preserve"> Sort. </w:t>
       </w:r>
     </w:p>
+    <w:p/>
     <w:p>
       <w:r>
         <w:rPr>
@@ -594,7 +3328,7 @@
                     <pic:cNvPicPr/>
                   </pic:nvPicPr>
                   <pic:blipFill>
-                    <a:blip r:embed="rId5">
+                    <a:blip r:embed="rId8">
                       <a:extLst>
                         <a:ext uri="{28A0092B-C50C-407E-A947-70E740481C1C}">
                           <a14:useLocalDpi xmlns:a14="http://schemas.microsoft.com/office/drawing/2010/main" val="0"/>
@@ -621,8 +3355,38 @@
         </w:drawing>
       </w:r>
     </w:p>
-    <w:p/>
-    <w:p/>
+    <w:p>
+      <w:r>
+        <w:rPr>
+          <w:sz w:val="18"/>
+          <w:szCs w:val="18"/>
+        </w:rPr>
+        <w:t xml:space="preserve">Wykres </w:t>
+      </w:r>
+      <w:r>
+        <w:rPr>
+          <w:sz w:val="18"/>
+          <w:szCs w:val="18"/>
+        </w:rPr>
+        <w:t xml:space="preserve">4: Złożoność czasowa </w:t>
+      </w:r>
+      <w:proofErr w:type="spellStart"/>
+      <w:r>
+        <w:rPr>
+          <w:sz w:val="18"/>
+          <w:szCs w:val="18"/>
+        </w:rPr>
+        <w:t>shell</w:t>
+      </w:r>
+      <w:proofErr w:type="spellEnd"/>
+      <w:r>
+        <w:rPr>
+          <w:sz w:val="18"/>
+          <w:szCs w:val="18"/>
+        </w:rPr>
+        <w:t xml:space="preserve"> sort</w:t>
+      </w:r>
+    </w:p>
     <w:p/>
     <w:p/>
     <w:p/>
@@ -630,9 +3394,13 @@
     <w:p/>
     <w:p/>
     <w:p>
-      <w:r>
-        <w:lastRenderedPageBreak/>
-        <w:t>3. Selection Sort:</w:t>
+      <w:proofErr w:type="spellStart"/>
+      <w:r>
+        <w:t>Selection</w:t>
+      </w:r>
+      <w:proofErr w:type="spellEnd"/>
+      <w:r>
+        <w:t xml:space="preserve"> Sort</w:t>
       </w:r>
     </w:p>
     <w:tbl>
@@ -883,10 +3651,16 @@
     </w:tbl>
     <w:p/>
     <w:p>
-      <w:r>
-        <w:t>Selection Sort znajduje najmniejszy element w nieposortowanej części listy i zamienia go z pierwszym nieposortowanym elementem.</w:t>
+      <w:proofErr w:type="spellStart"/>
+      <w:r>
+        <w:t>Selection</w:t>
+      </w:r>
+      <w:proofErr w:type="spellEnd"/>
+      <w:r>
+        <w:t xml:space="preserve"> Sort znajduje najmniejszy element w nieposortowanej części listy i zamienia go z pierwszym nieposortowanym elementem.</w:t>
       </w:r>
     </w:p>
+    <w:p/>
     <w:p>
       <w:r>
         <w:rPr>
@@ -908,7 +3682,7 @@
                     <pic:cNvPicPr/>
                   </pic:nvPicPr>
                   <pic:blipFill>
-                    <a:blip r:embed="rId6">
+                    <a:blip r:embed="rId9">
                       <a:extLst>
                         <a:ext uri="{28A0092B-C50C-407E-A947-70E740481C1C}">
                           <a14:useLocalDpi xmlns:a14="http://schemas.microsoft.com/office/drawing/2010/main" val="0"/>
@@ -935,18 +3709,126 @@
         </w:drawing>
       </w:r>
     </w:p>
-    <w:p/>
-    <w:p/>
-    <w:p/>
-    <w:p/>
-    <w:p/>
-    <w:p/>
-    <w:p/>
-    <w:p/>
     <w:p>
-      <w:r>
-        <w:lastRenderedPageBreak/>
-        <w:t>4. Quick Sort (z pivotem na lewo):</w:t>
+      <w:pPr>
+        <w:rPr>
+          <w:lang w:val="en-US"/>
+        </w:rPr>
+      </w:pPr>
+      <w:proofErr w:type="spellStart"/>
+      <w:r>
+        <w:rPr>
+          <w:sz w:val="18"/>
+          <w:szCs w:val="18"/>
+          <w:lang w:val="en-US"/>
+        </w:rPr>
+        <w:t>Wykres</w:t>
+      </w:r>
+      <w:proofErr w:type="spellEnd"/>
+      <w:r>
+        <w:rPr>
+          <w:sz w:val="18"/>
+          <w:szCs w:val="18"/>
+          <w:lang w:val="en-US"/>
+        </w:rPr>
+        <w:t xml:space="preserve"> 5: </w:t>
+      </w:r>
+      <w:proofErr w:type="spellStart"/>
+      <w:r>
+        <w:rPr>
+          <w:sz w:val="18"/>
+          <w:szCs w:val="18"/>
+          <w:lang w:val="en-US"/>
+        </w:rPr>
+        <w:t>Złożoność</w:t>
+      </w:r>
+      <w:proofErr w:type="spellEnd"/>
+      <w:r>
+        <w:rPr>
+          <w:sz w:val="18"/>
+          <w:szCs w:val="18"/>
+          <w:lang w:val="en-US"/>
+        </w:rPr>
+        <w:t xml:space="preserve"> </w:t>
+      </w:r>
+      <w:proofErr w:type="spellStart"/>
+      <w:r>
+        <w:rPr>
+          <w:sz w:val="18"/>
+          <w:szCs w:val="18"/>
+          <w:lang w:val="en-US"/>
+        </w:rPr>
+        <w:t>czasowa</w:t>
+      </w:r>
+      <w:proofErr w:type="spellEnd"/>
+      <w:r>
+        <w:rPr>
+          <w:sz w:val="18"/>
+          <w:szCs w:val="18"/>
+          <w:lang w:val="en-US"/>
+        </w:rPr>
+        <w:t xml:space="preserve"> selection sort</w:t>
+      </w:r>
+    </w:p>
+    <w:p>
+      <w:pPr>
+        <w:rPr>
+          <w:lang w:val="en-US"/>
+        </w:rPr>
+      </w:pPr>
+    </w:p>
+    <w:p>
+      <w:pPr>
+        <w:rPr>
+          <w:lang w:val="en-US"/>
+        </w:rPr>
+      </w:pPr>
+    </w:p>
+    <w:p>
+      <w:pPr>
+        <w:rPr>
+          <w:lang w:val="en-US"/>
+        </w:rPr>
+      </w:pPr>
+    </w:p>
+    <w:p>
+      <w:pPr>
+        <w:rPr>
+          <w:lang w:val="en-US"/>
+        </w:rPr>
+      </w:pPr>
+    </w:p>
+    <w:p>
+      <w:pPr>
+        <w:rPr>
+          <w:lang w:val="en-US"/>
+        </w:rPr>
+      </w:pPr>
+    </w:p>
+    <w:p>
+      <w:pPr>
+        <w:rPr>
+          <w:lang w:val="en-US"/>
+        </w:rPr>
+      </w:pPr>
+    </w:p>
+    <w:p>
+      <w:pPr>
+        <w:rPr>
+          <w:lang w:val="en-US"/>
+        </w:rPr>
+      </w:pPr>
+      <w:r>
+        <w:rPr>
+          <w:lang w:val="en-US"/>
+        </w:rPr>
+        <w:t xml:space="preserve">Quick Sort </w:t>
+      </w:r>
+      <w:r>
+        <w:rPr>
+          <w:lang w:val="en-US"/>
+        </w:rPr>
+        <w:t>Left Pivot</w:t>
       </w:r>
     </w:p>
     <w:tbl>
@@ -1197,8 +4079,37 @@
     </w:tbl>
     <w:p/>
     <w:p>
-      <w:r>
-        <w:t>Quick Sort to algorytm sortowania dziel i zwyciężaj. Wybiera się element pivotowy, a następnie dzieli się listę na dwa podzbiory - mniejsze od pivota i większe od pivota. Następnie sortuje się rekurencyjnie oba podzbiory.</w:t>
+      <w:proofErr w:type="spellStart"/>
+      <w:r>
+        <w:t>Quick</w:t>
+      </w:r>
+      <w:proofErr w:type="spellEnd"/>
+      <w:r>
+        <w:t xml:space="preserve"> Sort to algorytm sortowania dziel i zwyciężaj. Wybiera się element </w:t>
+      </w:r>
+      <w:proofErr w:type="spellStart"/>
+      <w:r>
+        <w:t>pivotowy</w:t>
+      </w:r>
+      <w:proofErr w:type="spellEnd"/>
+      <w:r>
+        <w:t xml:space="preserve">, a następnie dzieli się listę na dwa podzbiory - mniejsze od </w:t>
+      </w:r>
+      <w:proofErr w:type="spellStart"/>
+      <w:r>
+        <w:t>pivota</w:t>
+      </w:r>
+      <w:proofErr w:type="spellEnd"/>
+      <w:r>
+        <w:t xml:space="preserve"> i większe od </w:t>
+      </w:r>
+      <w:proofErr w:type="spellStart"/>
+      <w:r>
+        <w:t>pivota</w:t>
+      </w:r>
+      <w:proofErr w:type="spellEnd"/>
+      <w:r>
+        <w:t>. Następnie sortuje się rekurencyjnie oba podzbiory.</w:t>
       </w:r>
       <w:r>
         <w:t xml:space="preserve"> Dla tablicy o długości </w:t>
@@ -1215,13 +4126,35 @@
       <w:r>
         <w:t xml:space="preserve"> algorytm zwraca błąd „</w:t>
       </w:r>
-      <w:r>
-        <w:t>Command terminated by signal 11</w:t>
+      <w:proofErr w:type="spellStart"/>
+      <w:r>
+        <w:t>Command</w:t>
+      </w:r>
+      <w:proofErr w:type="spellEnd"/>
+      <w:r>
+        <w:t xml:space="preserve"> </w:t>
+      </w:r>
+      <w:proofErr w:type="spellStart"/>
+      <w:r>
+        <w:t>terminated</w:t>
+      </w:r>
+      <w:proofErr w:type="spellEnd"/>
+      <w:r>
+        <w:t xml:space="preserve"> by </w:t>
+      </w:r>
+      <w:proofErr w:type="spellStart"/>
+      <w:r>
+        <w:t>signal</w:t>
+      </w:r>
+      <w:proofErr w:type="spellEnd"/>
+      <w:r>
+        <w:t xml:space="preserve"> 11</w:t>
       </w:r>
       <w:r>
         <w:t>”.</w:t>
       </w:r>
     </w:p>
+    <w:p/>
     <w:p>
       <w:r>
         <w:rPr>
@@ -1243,7 +4176,7 @@
                     <pic:cNvPicPr/>
                   </pic:nvPicPr>
                   <pic:blipFill>
-                    <a:blip r:embed="rId7">
+                    <a:blip r:embed="rId10">
                       <a:extLst>
                         <a:ext uri="{28A0092B-C50C-407E-A947-70E740481C1C}">
                           <a14:useLocalDpi xmlns:a14="http://schemas.microsoft.com/office/drawing/2010/main" val="0"/>
@@ -1270,8 +4203,63 @@
         </w:drawing>
       </w:r>
     </w:p>
-    <w:p/>
-    <w:p/>
+    <w:p>
+      <w:r>
+        <w:rPr>
+          <w:sz w:val="18"/>
+          <w:szCs w:val="18"/>
+        </w:rPr>
+        <w:t xml:space="preserve">Wykres </w:t>
+      </w:r>
+      <w:r>
+        <w:rPr>
+          <w:sz w:val="18"/>
+          <w:szCs w:val="18"/>
+        </w:rPr>
+        <w:t xml:space="preserve">6: Złożoność czasowa </w:t>
+      </w:r>
+      <w:proofErr w:type="spellStart"/>
+      <w:r>
+        <w:rPr>
+          <w:sz w:val="18"/>
+          <w:szCs w:val="18"/>
+        </w:rPr>
+        <w:t>quick</w:t>
+      </w:r>
+      <w:proofErr w:type="spellEnd"/>
+      <w:r>
+        <w:rPr>
+          <w:sz w:val="18"/>
+          <w:szCs w:val="18"/>
+        </w:rPr>
+        <w:t xml:space="preserve"> sort </w:t>
+      </w:r>
+      <w:proofErr w:type="spellStart"/>
+      <w:r>
+        <w:rPr>
+          <w:sz w:val="18"/>
+          <w:szCs w:val="18"/>
+        </w:rPr>
+        <w:t>left</w:t>
+      </w:r>
+      <w:proofErr w:type="spellEnd"/>
+      <w:r>
+        <w:rPr>
+          <w:sz w:val="18"/>
+          <w:szCs w:val="18"/>
+        </w:rPr>
+        <w:t xml:space="preserve"> </w:t>
+      </w:r>
+      <w:proofErr w:type="spellStart"/>
+      <w:r>
+        <w:rPr>
+          <w:sz w:val="18"/>
+          <w:szCs w:val="18"/>
+        </w:rPr>
+        <w:t>pivot</w:t>
+      </w:r>
+      <w:proofErr w:type="spellEnd"/>
+    </w:p>
     <w:p/>
     <w:p/>
     <w:p/>
@@ -1279,9 +4267,27 @@
     <w:p/>
     <w:p/>
     <w:p>
-      <w:r>
-        <w:t>5. Quick Sort (z losowym pivotem):</w:t>
-      </w:r>
+      <w:proofErr w:type="spellStart"/>
+      <w:r>
+        <w:t>Quick</w:t>
+      </w:r>
+      <w:proofErr w:type="spellEnd"/>
+      <w:r>
+        <w:t xml:space="preserve"> Sort </w:t>
+      </w:r>
+      <w:proofErr w:type="spellStart"/>
+      <w:r>
+        <w:t>Random</w:t>
+      </w:r>
+      <w:proofErr w:type="spellEnd"/>
+      <w:r>
+        <w:t xml:space="preserve"> </w:t>
+      </w:r>
+      <w:proofErr w:type="spellStart"/>
+      <w:r>
+        <w:t>Pivot</w:t>
+      </w:r>
+      <w:proofErr w:type="spellEnd"/>
     </w:p>
     <w:tbl>
       <w:tblPr>
@@ -1532,33 +4538,76 @@
     <w:p/>
     <w:p>
       <w:r>
-        <w:t>Ten algorytm działa tak samo jak Quick Sort z pivotem na lewo, z wyjątkiem tego, że pivot jest losowo wybierany spośród elementów listy.</w:t>
-      </w:r>
+        <w:t xml:space="preserve">Ten algorytm działa tak samo jak </w:t>
+      </w:r>
+      <w:proofErr w:type="spellStart"/>
+      <w:r>
+        <w:t>Quick</w:t>
+      </w:r>
+      <w:proofErr w:type="spellEnd"/>
+      <w:r>
+        <w:t xml:space="preserve"> Sort z </w:t>
+      </w:r>
+      <w:proofErr w:type="spellStart"/>
+      <w:r>
+        <w:t>pivotem</w:t>
+      </w:r>
+      <w:proofErr w:type="spellEnd"/>
+      <w:r>
+        <w:t xml:space="preserve"> na lewo, z wyjątkiem tego, że </w:t>
+      </w:r>
+      <w:proofErr w:type="spellStart"/>
+      <w:r>
+        <w:t>pivot</w:t>
+      </w:r>
+      <w:proofErr w:type="spellEnd"/>
+      <w:r>
+        <w:t xml:space="preserve"> jest losowo wybierany spośród elementów listy.</w:t>
+      </w:r>
+      <w:r>
+        <w:t xml:space="preserve"> Dla tablicy o długości </w:t>
+      </w:r>
+      <w:r>
+        <w:t>262144</w:t>
+      </w:r>
+      <w:r>
+        <w:t xml:space="preserve"> oraz </w:t>
+      </w:r>
+      <w:r>
+        <w:t>524288</w:t>
+      </w:r>
+      <w:r>
+        <w:t xml:space="preserve"> algorytm zwraca błąd „</w:t>
+      </w:r>
+      <w:proofErr w:type="spellStart"/>
+      <w:r>
+        <w:t>Command</w:t>
+      </w:r>
+      <w:proofErr w:type="spellEnd"/>
       <w:r>
         <w:t xml:space="preserve"> </w:t>
       </w:r>
-      <w:r>
-        <w:t xml:space="preserve">Dla tablicy o długości </w:t>
-      </w:r>
-      <w:r>
-        <w:t>262144</w:t>
-      </w:r>
-      <w:r>
-        <w:t xml:space="preserve"> oraz </w:t>
-      </w:r>
-      <w:r>
-        <w:t>524288</w:t>
-      </w:r>
-      <w:r>
-        <w:t xml:space="preserve"> algorytm zwraca błąd „</w:t>
-      </w:r>
-      <w:r>
-        <w:t>Command terminated by signal 11</w:t>
+      <w:proofErr w:type="spellStart"/>
+      <w:r>
+        <w:t>terminated</w:t>
+      </w:r>
+      <w:proofErr w:type="spellEnd"/>
+      <w:r>
+        <w:t xml:space="preserve"> by </w:t>
+      </w:r>
+      <w:proofErr w:type="spellStart"/>
+      <w:r>
+        <w:t>signal</w:t>
+      </w:r>
+      <w:proofErr w:type="spellEnd"/>
+      <w:r>
+        <w:t xml:space="preserve"> 11</w:t>
       </w:r>
       <w:r>
         <w:t>”.</w:t>
       </w:r>
     </w:p>
+    <w:p/>
     <w:p>
       <w:r>
         <w:rPr>
@@ -1580,7 +4629,7 @@
                     <pic:cNvPicPr/>
                   </pic:nvPicPr>
                   <pic:blipFill>
-                    <a:blip r:embed="rId8">
+                    <a:blip r:embed="rId11">
                       <a:extLst>
                         <a:ext uri="{28A0092B-C50C-407E-A947-70E740481C1C}">
                           <a14:useLocalDpi xmlns:a14="http://schemas.microsoft.com/office/drawing/2010/main" val="0"/>
@@ -1607,8 +4656,63 @@
         </w:drawing>
       </w:r>
     </w:p>
-    <w:p/>
-    <w:p/>
+    <w:p>
+      <w:r>
+        <w:rPr>
+          <w:sz w:val="18"/>
+          <w:szCs w:val="18"/>
+        </w:rPr>
+        <w:t xml:space="preserve">Wykres </w:t>
+      </w:r>
+      <w:r>
+        <w:rPr>
+          <w:sz w:val="18"/>
+          <w:szCs w:val="18"/>
+        </w:rPr>
+        <w:t xml:space="preserve">7: Złożoność czasowa </w:t>
+      </w:r>
+      <w:proofErr w:type="spellStart"/>
+      <w:r>
+        <w:rPr>
+          <w:sz w:val="18"/>
+          <w:szCs w:val="18"/>
+        </w:rPr>
+        <w:t>quick</w:t>
+      </w:r>
+      <w:proofErr w:type="spellEnd"/>
+      <w:r>
+        <w:rPr>
+          <w:sz w:val="18"/>
+          <w:szCs w:val="18"/>
+        </w:rPr>
+        <w:t xml:space="preserve"> sort </w:t>
+      </w:r>
+      <w:proofErr w:type="spellStart"/>
+      <w:r>
+        <w:rPr>
+          <w:sz w:val="18"/>
+          <w:szCs w:val="18"/>
+        </w:rPr>
+        <w:t>random</w:t>
+      </w:r>
+      <w:proofErr w:type="spellEnd"/>
+      <w:r>
+        <w:rPr>
+          <w:sz w:val="18"/>
+          <w:szCs w:val="18"/>
+        </w:rPr>
+        <w:t xml:space="preserve"> </w:t>
+      </w:r>
+      <w:proofErr w:type="spellStart"/>
+      <w:r>
+        <w:rPr>
+          <w:sz w:val="18"/>
+          <w:szCs w:val="18"/>
+        </w:rPr>
+        <w:t>pivot</w:t>
+      </w:r>
+      <w:proofErr w:type="spellEnd"/>
+    </w:p>
     <w:p/>
     <w:p/>
     <w:p/>
@@ -1616,8 +4720,13 @@
     <w:p/>
     <w:p/>
     <w:p>
-      <w:r>
-        <w:t>6. Heap Sort:</w:t>
+      <w:proofErr w:type="spellStart"/>
+      <w:r>
+        <w:t>Heap</w:t>
+      </w:r>
+      <w:proofErr w:type="spellEnd"/>
+      <w:r>
+        <w:t xml:space="preserve"> Sort</w:t>
       </w:r>
     </w:p>
     <w:tbl>
@@ -1871,10 +4980,16 @@
     </w:tbl>
     <w:p/>
     <w:p>
-      <w:r>
-        <w:t>Heap Sort tworzy maksymalne drzewo kopcowe z danych, a następnie iteracyjnie usuwa największy element z korzenia kopca i przywraca kopiec do jego własności, tworząc posortowaną listę.</w:t>
+      <w:proofErr w:type="spellStart"/>
+      <w:r>
+        <w:t>Heap</w:t>
+      </w:r>
+      <w:proofErr w:type="spellEnd"/>
+      <w:r>
+        <w:t xml:space="preserve"> Sort tworzy maksymalne drzewo kopcowe z danych, a następnie iteracyjnie usuwa największy element z korzenia kopca i przywraca kopiec do jego własności, tworząc posortowaną listę.</w:t>
       </w:r>
     </w:p>
+    <w:p/>
     <w:p>
       <w:r>
         <w:rPr>
@@ -1896,7 +5011,7 @@
                     <pic:cNvPicPr/>
                   </pic:nvPicPr>
                   <pic:blipFill>
-                    <a:blip r:embed="rId9">
+                    <a:blip r:embed="rId12">
                       <a:extLst>
                         <a:ext uri="{28A0092B-C50C-407E-A947-70E740481C1C}">
                           <a14:useLocalDpi xmlns:a14="http://schemas.microsoft.com/office/drawing/2010/main" val="0"/>
@@ -1923,6 +5038,77 @@
         </w:drawing>
       </w:r>
     </w:p>
+    <w:p>
+      <w:pPr>
+        <w:rPr>
+          <w:sz w:val="18"/>
+          <w:szCs w:val="18"/>
+        </w:rPr>
+      </w:pPr>
+      <w:r>
+        <w:rPr>
+          <w:sz w:val="18"/>
+          <w:szCs w:val="18"/>
+        </w:rPr>
+        <w:t xml:space="preserve">Wykres </w:t>
+      </w:r>
+      <w:r>
+        <w:rPr>
+          <w:sz w:val="18"/>
+          <w:szCs w:val="18"/>
+        </w:rPr>
+        <w:t xml:space="preserve">8: Złożoność czasowa </w:t>
+      </w:r>
+      <w:proofErr w:type="spellStart"/>
+      <w:r>
+        <w:rPr>
+          <w:sz w:val="18"/>
+          <w:szCs w:val="18"/>
+        </w:rPr>
+        <w:t>heap</w:t>
+      </w:r>
+      <w:proofErr w:type="spellEnd"/>
+      <w:r>
+        <w:rPr>
+          <w:sz w:val="18"/>
+          <w:szCs w:val="18"/>
+        </w:rPr>
+        <w:t xml:space="preserve"> sort</w:t>
+      </w:r>
+    </w:p>
+    <w:p>
+      <w:pPr>
+        <w:rPr>
+          <w:sz w:val="18"/>
+          <w:szCs w:val="18"/>
+        </w:rPr>
+      </w:pPr>
+    </w:p>
+    <w:p>
+      <w:pPr>
+        <w:pStyle w:val="Akapitzlist"/>
+        <w:numPr>
+          <w:ilvl w:val="0"/>
+          <w:numId w:val="2"/>
+        </w:numPr>
+      </w:pPr>
+      <w:r>
+        <w:t>Podsumowanie</w:t>
+      </w:r>
+    </w:p>
+    <w:p>
+      <w:r>
+        <w:t xml:space="preserve">To samo na maturce z </w:t>
+      </w:r>
+      <w:proofErr w:type="spellStart"/>
+      <w:r>
+        <w:t>infy</w:t>
+      </w:r>
+      <w:proofErr w:type="spellEnd"/>
+      <w:r>
+        <w:t xml:space="preserve"> było…</w:t>
+      </w:r>
+    </w:p>
     <w:sectPr>
       <w:pgSz w:w="11906" w:h="16838"/>
       <w:pgMar w:top="1417" w:right="1417" w:bottom="1417" w:left="1417" w:header="708" w:footer="708" w:gutter="0"/>
@@ -1931,6 +5117,195 @@
     </w:sectPr>
   </w:body>
 </w:document>
+</file>
+
+<file path=word/numbering.xml><?xml version="1.0" encoding="utf-8"?>
+<w:numbering xmlns:wpc="http://schemas.microsoft.com/office/word/2010/wordprocessingCanvas" xmlns:cx="http://schemas.microsoft.com/office/drawing/2014/chartex" xmlns:cx1="http://schemas.microsoft.com/office/drawing/2015/9/8/chartex" xmlns:cx2="http://schemas.microsoft.com/office/drawing/2015/10/21/chartex" xmlns:cx3="http://schemas.microsoft.com/office/drawing/2016/5/9/chartex" xmlns:cx4="http://schemas.microsoft.com/office/drawing/2016/5/10/chartex" xmlns:cx5="http://schemas.microsoft.com/office/drawing/2016/5/11/chartex" xmlns:cx6="http://schemas.microsoft.com/office/drawing/2016/5/12/chartex" xmlns:cx7="http://schemas.microsoft.com/office/drawing/2016/5/13/chartex" xmlns:cx8="http://schemas.microsoft.com/office/drawing/2016/5/14/chartex" xmlns:mc="http://schemas.openxmlformats.org/markup-compatibility/2006" xmlns:aink="http://schemas.microsoft.com/office/drawing/2016/ink" xmlns:am3d="http://schemas.microsoft.com/office/drawing/2017/model3d" xmlns:o="urn:schemas-microsoft-com:office:office" xmlns:oel="http://schemas.microsoft.com/office/2019/extlst" xmlns:r="http://schemas.openxmlformats.org/officeDocument/2006/relationships" xmlns:m="http://schemas.openxmlformats.org/officeDocument/2006/math" xmlns:v="urn:schemas-microsoft-com:vml" xmlns:wp14="http://schemas.microsoft.com/office/word/2010/wordprocessingDrawing" xmlns:wp="http://schemas.openxmlformats.org/drawingml/2006/wordprocessingDrawing" xmlns:w10="urn:schemas-microsoft-com:office:word" xmlns:w="http://schemas.openxmlformats.org/wordprocessingml/2006/main" xmlns:w14="http://schemas.microsoft.com/office/word/2010/wordml" xmlns:w15="http://schemas.microsoft.com/office/word/2012/wordml" xmlns:w16cex="http://schemas.microsoft.com/office/word/2018/wordml/cex" xmlns:w16cid="http://schemas.microsoft.com/office/word/2016/wordml/cid" xmlns:w16="http://schemas.microsoft.com/office/word/2018/wordml" xmlns:w16du="http://schemas.microsoft.com/office/word/2023/wordml/word16du" xmlns:w16sdtdh="http://schemas.microsoft.com/office/word/2020/wordml/sdtdatahash" xmlns:w16se="http://schemas.microsoft.com/office/word/2015/wordml/symex" xmlns:wpg="http://schemas.microsoft.com/office/word/2010/wordprocessingGroup" xmlns:wpi="http://schemas.microsoft.com/office/word/2010/wordprocessingInk" xmlns:wne="http://schemas.microsoft.com/office/word/2006/wordml" xmlns:wps="http://schemas.microsoft.com/office/word/2010/wordprocessingShape" mc:Ignorable="w14 w15 w16se w16cid w16 w16cex w16sdtdh w16du wp14">
+  <w:abstractNum w:abstractNumId="0" w15:restartNumberingAfterBreak="0">
+    <w:nsid w:val="573715B4"/>
+    <w:multiLevelType w:val="hybridMultilevel"/>
+    <w:tmpl w:val="5DCCB70C"/>
+    <w:lvl w:ilvl="0" w:tplc="0415000F">
+      <w:start w:val="1"/>
+      <w:numFmt w:val="decimal"/>
+      <w:lvlText w:val="%1."/>
+      <w:lvlJc w:val="left"/>
+      <w:pPr>
+        <w:ind w:left="720" w:hanging="360"/>
+      </w:pPr>
+      <w:rPr>
+        <w:rFonts w:hint="default"/>
+      </w:rPr>
+    </w:lvl>
+    <w:lvl w:ilvl="1" w:tplc="04150019" w:tentative="1">
+      <w:start w:val="1"/>
+      <w:numFmt w:val="lowerLetter"/>
+      <w:lvlText w:val="%2."/>
+      <w:lvlJc w:val="left"/>
+      <w:pPr>
+        <w:ind w:left="1440" w:hanging="360"/>
+      </w:pPr>
+    </w:lvl>
+    <w:lvl w:ilvl="2" w:tplc="0415001B" w:tentative="1">
+      <w:start w:val="1"/>
+      <w:numFmt w:val="lowerRoman"/>
+      <w:lvlText w:val="%3."/>
+      <w:lvlJc w:val="right"/>
+      <w:pPr>
+        <w:ind w:left="2160" w:hanging="180"/>
+      </w:pPr>
+    </w:lvl>
+    <w:lvl w:ilvl="3" w:tplc="0415000F" w:tentative="1">
+      <w:start w:val="1"/>
+      <w:numFmt w:val="decimal"/>
+      <w:lvlText w:val="%4."/>
+      <w:lvlJc w:val="left"/>
+      <w:pPr>
+        <w:ind w:left="2880" w:hanging="360"/>
+      </w:pPr>
+    </w:lvl>
+    <w:lvl w:ilvl="4" w:tplc="04150019" w:tentative="1">
+      <w:start w:val="1"/>
+      <w:numFmt w:val="lowerLetter"/>
+      <w:lvlText w:val="%5."/>
+      <w:lvlJc w:val="left"/>
+      <w:pPr>
+        <w:ind w:left="3600" w:hanging="360"/>
+      </w:pPr>
+    </w:lvl>
+    <w:lvl w:ilvl="5" w:tplc="0415001B" w:tentative="1">
+      <w:start w:val="1"/>
+      <w:numFmt w:val="lowerRoman"/>
+      <w:lvlText w:val="%6."/>
+      <w:lvlJc w:val="right"/>
+      <w:pPr>
+        <w:ind w:left="4320" w:hanging="180"/>
+      </w:pPr>
+    </w:lvl>
+    <w:lvl w:ilvl="6" w:tplc="0415000F" w:tentative="1">
+      <w:start w:val="1"/>
+      <w:numFmt w:val="decimal"/>
+      <w:lvlText w:val="%7."/>
+      <w:lvlJc w:val="left"/>
+      <w:pPr>
+        <w:ind w:left="5040" w:hanging="360"/>
+      </w:pPr>
+    </w:lvl>
+    <w:lvl w:ilvl="7" w:tplc="04150019" w:tentative="1">
+      <w:start w:val="1"/>
+      <w:numFmt w:val="lowerLetter"/>
+      <w:lvlText w:val="%8."/>
+      <w:lvlJc w:val="left"/>
+      <w:pPr>
+        <w:ind w:left="5760" w:hanging="360"/>
+      </w:pPr>
+    </w:lvl>
+    <w:lvl w:ilvl="8" w:tplc="0415001B" w:tentative="1">
+      <w:start w:val="1"/>
+      <w:numFmt w:val="lowerRoman"/>
+      <w:lvlText w:val="%9."/>
+      <w:lvlJc w:val="right"/>
+      <w:pPr>
+        <w:ind w:left="6480" w:hanging="180"/>
+      </w:pPr>
+    </w:lvl>
+  </w:abstractNum>
+  <w:abstractNum w:abstractNumId="1" w15:restartNumberingAfterBreak="0">
+    <w:nsid w:val="7094375A"/>
+    <w:multiLevelType w:val="hybridMultilevel"/>
+    <w:tmpl w:val="96EA33BC"/>
+    <w:lvl w:ilvl="0" w:tplc="0415000F">
+      <w:start w:val="1"/>
+      <w:numFmt w:val="decimal"/>
+      <w:lvlText w:val="%1."/>
+      <w:lvlJc w:val="left"/>
+      <w:pPr>
+        <w:ind w:left="720" w:hanging="360"/>
+      </w:pPr>
+      <w:rPr>
+        <w:rFonts w:hint="default"/>
+      </w:rPr>
+    </w:lvl>
+    <w:lvl w:ilvl="1" w:tplc="04150019" w:tentative="1">
+      <w:start w:val="1"/>
+      <w:numFmt w:val="lowerLetter"/>
+      <w:lvlText w:val="%2."/>
+      <w:lvlJc w:val="left"/>
+      <w:pPr>
+        <w:ind w:left="1440" w:hanging="360"/>
+      </w:pPr>
+    </w:lvl>
+    <w:lvl w:ilvl="2" w:tplc="0415001B" w:tentative="1">
+      <w:start w:val="1"/>
+      <w:numFmt w:val="lowerRoman"/>
+      <w:lvlText w:val="%3."/>
+      <w:lvlJc w:val="right"/>
+      <w:pPr>
+        <w:ind w:left="2160" w:hanging="180"/>
+      </w:pPr>
+    </w:lvl>
+    <w:lvl w:ilvl="3" w:tplc="0415000F" w:tentative="1">
+      <w:start w:val="1"/>
+      <w:numFmt w:val="decimal"/>
+      <w:lvlText w:val="%4."/>
+      <w:lvlJc w:val="left"/>
+      <w:pPr>
+        <w:ind w:left="2880" w:hanging="360"/>
+      </w:pPr>
+    </w:lvl>
+    <w:lvl w:ilvl="4" w:tplc="04150019" w:tentative="1">
+      <w:start w:val="1"/>
+      <w:numFmt w:val="lowerLetter"/>
+      <w:lvlText w:val="%5."/>
+      <w:lvlJc w:val="left"/>
+      <w:pPr>
+        <w:ind w:left="3600" w:hanging="360"/>
+      </w:pPr>
+    </w:lvl>
+    <w:lvl w:ilvl="5" w:tplc="0415001B" w:tentative="1">
+      <w:start w:val="1"/>
+      <w:numFmt w:val="lowerRoman"/>
+      <w:lvlText w:val="%6."/>
+      <w:lvlJc w:val="right"/>
+      <w:pPr>
+        <w:ind w:left="4320" w:hanging="180"/>
+      </w:pPr>
+    </w:lvl>
+    <w:lvl w:ilvl="6" w:tplc="0415000F" w:tentative="1">
+      <w:start w:val="1"/>
+      <w:numFmt w:val="decimal"/>
+      <w:lvlText w:val="%7."/>
+      <w:lvlJc w:val="left"/>
+      <w:pPr>
+        <w:ind w:left="5040" w:hanging="360"/>
+      </w:pPr>
+    </w:lvl>
+    <w:lvl w:ilvl="7" w:tplc="04150019" w:tentative="1">
+      <w:start w:val="1"/>
+      <w:numFmt w:val="lowerLetter"/>
+      <w:lvlText w:val="%8."/>
+      <w:lvlJc w:val="left"/>
+      <w:pPr>
+        <w:ind w:left="5760" w:hanging="360"/>
+      </w:pPr>
+    </w:lvl>
+    <w:lvl w:ilvl="8" w:tplc="0415001B" w:tentative="1">
+      <w:start w:val="1"/>
+      <w:numFmt w:val="lowerRoman"/>
+      <w:lvlText w:val="%9."/>
+      <w:lvlJc w:val="right"/>
+      <w:pPr>
+        <w:ind w:left="6480" w:hanging="180"/>
+      </w:pPr>
+    </w:lvl>
+  </w:abstractNum>
+  <w:num w:numId="1" w16cid:durableId="179584538">
+    <w:abstractNumId w:val="0"/>
+  </w:num>
+  <w:num w:numId="2" w16cid:durableId="2129620016">
+    <w:abstractNumId w:val="1"/>
+  </w:num>
+</w:numbering>
 </file>
 
 <file path=word/styles.xml><?xml version="1.0" encoding="utf-8"?>

</xml_diff>